<commit_message>
Polimorfismo -Virtual y Override
</commit_message>
<xml_diff>
--- a/Polimorfismo e Interfaces/Polimorfismo e Interfaces.docx
+++ b/Polimorfismo e Interfaces/Polimorfismo e Interfaces.docx
@@ -1,6 +1,6 @@
 
 <file path=word/document.xml><?xml version="1.0" encoding="utf-8"?>
-<w:document xmlns:wpc="http://schemas.microsoft.com/office/word/2010/wordprocessingCanvas" xmlns:cx="http://schemas.microsoft.com/office/drawing/2014/chartex" xmlns:cx1="http://schemas.microsoft.com/office/drawing/2015/9/8/chartex" xmlns:cx2="http://schemas.microsoft.com/office/drawing/2015/10/21/chartex" xmlns:cx3="http://schemas.microsoft.com/office/drawing/2016/5/9/chartex" xmlns:cx4="http://schemas.microsoft.com/office/drawing/2016/5/10/chartex" xmlns:cx5="http://schemas.microsoft.com/office/drawing/2016/5/11/chartex" xmlns:cx6="http://schemas.microsoft.com/office/drawing/2016/5/12/chartex" xmlns:cx7="http://schemas.microsoft.com/office/drawing/2016/5/13/chartex" xmlns:cx8="http://schemas.microsoft.com/office/drawing/2016/5/14/chartex" xmlns:mc="http://schemas.openxmlformats.org/markup-compatibility/2006" xmlns:aink="http://schemas.microsoft.com/office/drawing/2016/ink" xmlns:am3d="http://schemas.microsoft.com/office/drawing/2017/model3d" xmlns:o="urn:schemas-microsoft-com:office:office" xmlns:oel="http://schemas.microsoft.com/office/2019/extlst" xmlns:r="http://schemas.openxmlformats.org/officeDocument/2006/relationships" xmlns:m="http://schemas.openxmlformats.org/officeDocument/2006/math" xmlns:v="urn:schemas-microsoft-com:vml" xmlns:wp14="http://schemas.microsoft.com/office/word/2010/wordprocessingDrawing" xmlns:wp="http://schemas.openxmlformats.org/drawingml/2006/wordprocessingDrawing" xmlns:w10="urn:schemas-microsoft-com:office:word" xmlns:w="http://schemas.openxmlformats.org/wordprocessingml/2006/main" xmlns:w14="http://schemas.microsoft.com/office/word/2010/wordml" xmlns:w15="http://schemas.microsoft.com/office/word/2012/wordml" xmlns:w16cex="http://schemas.microsoft.com/office/word/2018/wordml/cex" xmlns:w16cid="http://schemas.microsoft.com/office/word/2016/wordml/cid" xmlns:w16="http://schemas.microsoft.com/office/word/2018/wordml" xmlns:w16sdtdh="http://schemas.microsoft.com/office/word/2020/wordml/sdtdatahash" xmlns:w16se="http://schemas.microsoft.com/office/word/2015/wordml/symex" xmlns:wpg="http://schemas.microsoft.com/office/word/2010/wordprocessingGroup" xmlns:wpi="http://schemas.microsoft.com/office/word/2010/wordprocessingInk" xmlns:wne="http://schemas.microsoft.com/office/word/2006/wordml" xmlns:wps="http://schemas.microsoft.com/office/word/2010/wordprocessingShape" mc:Ignorable="w14 w15 w16se w16cid w16 w16cex w16sdtdh wp14">
+<w:document xmlns:wpc="http://schemas.microsoft.com/office/word/2010/wordprocessingCanvas" xmlns:cx="http://schemas.microsoft.com/office/drawing/2014/chartex" xmlns:mc="http://schemas.openxmlformats.org/markup-compatibility/2006" xmlns:o="urn:schemas-microsoft-com:office:office" xmlns:r="http://schemas.openxmlformats.org/officeDocument/2006/relationships" xmlns:m="http://schemas.openxmlformats.org/officeDocument/2006/math" xmlns:v="urn:schemas-microsoft-com:vml" xmlns:wp14="http://schemas.microsoft.com/office/word/2010/wordprocessingDrawing" xmlns:wp="http://schemas.openxmlformats.org/drawingml/2006/wordprocessingDrawing" xmlns:w10="urn:schemas-microsoft-com:office:word" xmlns:w="http://schemas.openxmlformats.org/wordprocessingml/2006/main" xmlns:w14="http://schemas.microsoft.com/office/word/2010/wordml" xmlns:w15="http://schemas.microsoft.com/office/word/2012/wordml" xmlns:w16se="http://schemas.microsoft.com/office/word/2015/wordml/symex" xmlns:wpg="http://schemas.microsoft.com/office/word/2010/wordprocessingGroup" xmlns:wpi="http://schemas.microsoft.com/office/word/2010/wordprocessingInk" xmlns:wne="http://schemas.microsoft.com/office/word/2006/wordml" xmlns:wps="http://schemas.microsoft.com/office/word/2010/wordprocessingShape" mc:Ignorable="w14 w15 w16se wp14">
   <w:body>
     <w:p>
       <w:pPr>
@@ -224,12 +224,14 @@
         </w:rPr>
         <w:t xml:space="preserve">que tiene un método llamado </w:t>
       </w:r>
+      <w:proofErr w:type="spellStart"/>
       <w:r>
         <w:rPr>
           <w:lang w:val="es-ES"/>
         </w:rPr>
         <w:t>sonidoAnimal</w:t>
       </w:r>
+      <w:proofErr w:type="spellEnd"/>
       <w:r>
         <w:rPr>
           <w:lang w:val="es-ES"/>
@@ -287,6 +289,7 @@
           <w:lang w:val="es-MX"/>
         </w:rPr>
       </w:pPr>
+      <w:proofErr w:type="spellStart"/>
       <w:r>
         <w:rPr>
           <w:rFonts w:ascii="Cascadia Mono" w:hAnsi="Cascadia Mono" w:cs="Cascadia Mono"/>
@@ -297,6 +300,7 @@
         </w:rPr>
         <w:t>class</w:t>
       </w:r>
+      <w:proofErr w:type="spellEnd"/>
       <w:r>
         <w:rPr>
           <w:rFonts w:ascii="Cascadia Mono" w:hAnsi="Cascadia Mono" w:cs="Cascadia Mono"/>
@@ -387,6 +391,7 @@
         </w:rPr>
         <w:t xml:space="preserve">    </w:t>
       </w:r>
+      <w:proofErr w:type="spellStart"/>
       <w:r>
         <w:rPr>
           <w:rFonts w:ascii="Cascadia Mono" w:hAnsi="Cascadia Mono" w:cs="Cascadia Mono"/>
@@ -397,6 +402,7 @@
         </w:rPr>
         <w:t>public</w:t>
       </w:r>
+      <w:proofErr w:type="spellEnd"/>
       <w:r>
         <w:rPr>
           <w:rFonts w:ascii="Cascadia Mono" w:hAnsi="Cascadia Mono" w:cs="Cascadia Mono"/>
@@ -407,6 +413,7 @@
         </w:rPr>
         <w:t xml:space="preserve"> </w:t>
       </w:r>
+      <w:proofErr w:type="spellStart"/>
       <w:r>
         <w:rPr>
           <w:rFonts w:ascii="Cascadia Mono" w:hAnsi="Cascadia Mono" w:cs="Cascadia Mono"/>
@@ -417,15 +424,38 @@
         </w:rPr>
         <w:t>void</w:t>
       </w:r>
-      <w:r>
-        <w:rPr>
-          <w:rFonts w:ascii="Cascadia Mono" w:hAnsi="Cascadia Mono" w:cs="Cascadia Mono"/>
-          <w:color w:val="000000"/>
-          <w:sz w:val="19"/>
-          <w:szCs w:val="19"/>
-          <w:lang w:val="es-MX"/>
-        </w:rPr>
-        <w:t xml:space="preserve"> sonidoAnimal()</w:t>
+      <w:proofErr w:type="spellEnd"/>
+      <w:r>
+        <w:rPr>
+          <w:rFonts w:ascii="Cascadia Mono" w:hAnsi="Cascadia Mono" w:cs="Cascadia Mono"/>
+          <w:color w:val="000000"/>
+          <w:sz w:val="19"/>
+          <w:szCs w:val="19"/>
+          <w:lang w:val="es-MX"/>
+        </w:rPr>
+        <w:t xml:space="preserve"> </w:t>
+      </w:r>
+      <w:proofErr w:type="spellStart"/>
+      <w:r>
+        <w:rPr>
+          <w:rFonts w:ascii="Cascadia Mono" w:hAnsi="Cascadia Mono" w:cs="Cascadia Mono"/>
+          <w:color w:val="000000"/>
+          <w:sz w:val="19"/>
+          <w:szCs w:val="19"/>
+          <w:lang w:val="es-MX"/>
+        </w:rPr>
+        <w:t>sonidoAnimal</w:t>
+      </w:r>
+      <w:proofErr w:type="spellEnd"/>
+      <w:r>
+        <w:rPr>
+          <w:rFonts w:ascii="Cascadia Mono" w:hAnsi="Cascadia Mono" w:cs="Cascadia Mono"/>
+          <w:color w:val="000000"/>
+          <w:sz w:val="19"/>
+          <w:szCs w:val="19"/>
+          <w:lang w:val="es-MX"/>
+        </w:rPr>
+        <w:t>()</w:t>
       </w:r>
     </w:p>
     <w:p>
@@ -475,7 +505,29 @@
           <w:szCs w:val="19"/>
           <w:lang w:val="es-MX"/>
         </w:rPr>
-        <w:t xml:space="preserve">        Console.WriteLine(</w:t>
+        <w:t xml:space="preserve">        </w:t>
+      </w:r>
+      <w:proofErr w:type="spellStart"/>
+      <w:r>
+        <w:rPr>
+          <w:rFonts w:ascii="Cascadia Mono" w:hAnsi="Cascadia Mono" w:cs="Cascadia Mono"/>
+          <w:color w:val="000000"/>
+          <w:sz w:val="19"/>
+          <w:szCs w:val="19"/>
+          <w:lang w:val="es-MX"/>
+        </w:rPr>
+        <w:t>Console.WriteLine</w:t>
+      </w:r>
+      <w:proofErr w:type="spellEnd"/>
+      <w:r>
+        <w:rPr>
+          <w:rFonts w:ascii="Cascadia Mono" w:hAnsi="Cascadia Mono" w:cs="Cascadia Mono"/>
+          <w:color w:val="000000"/>
+          <w:sz w:val="19"/>
+          <w:szCs w:val="19"/>
+          <w:lang w:val="es-MX"/>
+        </w:rPr>
+        <w:t>(</w:t>
       </w:r>
       <w:r>
         <w:rPr>
@@ -577,6 +629,7 @@
           <w:lang w:val="es-MX"/>
         </w:rPr>
       </w:pPr>
+      <w:proofErr w:type="spellStart"/>
       <w:r>
         <w:rPr>
           <w:rFonts w:ascii="Cascadia Mono" w:hAnsi="Cascadia Mono" w:cs="Cascadia Mono"/>
@@ -587,6 +640,7 @@
         </w:rPr>
         <w:t>class</w:t>
       </w:r>
+      <w:proofErr w:type="spellEnd"/>
       <w:r>
         <w:rPr>
           <w:rFonts w:ascii="Cascadia Mono" w:hAnsi="Cascadia Mono" w:cs="Cascadia Mono"/>
@@ -667,6 +721,7 @@
           <w:lang w:val="es-MX"/>
         </w:rPr>
       </w:pPr>
+      <w:proofErr w:type="spellStart"/>
       <w:r>
         <w:rPr>
           <w:rFonts w:ascii="Cascadia Mono" w:hAnsi="Cascadia Mono" w:cs="Cascadia Mono"/>
@@ -677,6 +732,7 @@
         </w:rPr>
         <w:t>public</w:t>
       </w:r>
+      <w:proofErr w:type="spellEnd"/>
       <w:r>
         <w:rPr>
           <w:rFonts w:ascii="Cascadia Mono" w:hAnsi="Cascadia Mono" w:cs="Cascadia Mono"/>
@@ -687,6 +743,7 @@
         </w:rPr>
         <w:t xml:space="preserve"> </w:t>
       </w:r>
+      <w:proofErr w:type="spellStart"/>
       <w:r>
         <w:rPr>
           <w:rFonts w:ascii="Cascadia Mono" w:hAnsi="Cascadia Mono" w:cs="Cascadia Mono"/>
@@ -697,15 +754,38 @@
         </w:rPr>
         <w:t>void</w:t>
       </w:r>
-      <w:r>
-        <w:rPr>
-          <w:rFonts w:ascii="Cascadia Mono" w:hAnsi="Cascadia Mono" w:cs="Cascadia Mono"/>
-          <w:color w:val="000000"/>
-          <w:sz w:val="19"/>
-          <w:szCs w:val="19"/>
-          <w:lang w:val="es-MX"/>
-        </w:rPr>
-        <w:t xml:space="preserve"> sonidoAnimal()</w:t>
+      <w:proofErr w:type="spellEnd"/>
+      <w:r>
+        <w:rPr>
+          <w:rFonts w:ascii="Cascadia Mono" w:hAnsi="Cascadia Mono" w:cs="Cascadia Mono"/>
+          <w:color w:val="000000"/>
+          <w:sz w:val="19"/>
+          <w:szCs w:val="19"/>
+          <w:lang w:val="es-MX"/>
+        </w:rPr>
+        <w:t xml:space="preserve"> </w:t>
+      </w:r>
+      <w:proofErr w:type="spellStart"/>
+      <w:r>
+        <w:rPr>
+          <w:rFonts w:ascii="Cascadia Mono" w:hAnsi="Cascadia Mono" w:cs="Cascadia Mono"/>
+          <w:color w:val="000000"/>
+          <w:sz w:val="19"/>
+          <w:szCs w:val="19"/>
+          <w:lang w:val="es-MX"/>
+        </w:rPr>
+        <w:t>sonidoAnimal</w:t>
+      </w:r>
+      <w:proofErr w:type="spellEnd"/>
+      <w:r>
+        <w:rPr>
+          <w:rFonts w:ascii="Cascadia Mono" w:hAnsi="Cascadia Mono" w:cs="Cascadia Mono"/>
+          <w:color w:val="000000"/>
+          <w:sz w:val="19"/>
+          <w:szCs w:val="19"/>
+          <w:lang w:val="es-MX"/>
+        </w:rPr>
+        <w:t>()</w:t>
       </w:r>
     </w:p>
     <w:p>
@@ -755,7 +835,29 @@
           <w:szCs w:val="19"/>
           <w:lang w:val="es-MX"/>
         </w:rPr>
-        <w:t xml:space="preserve">        Console.WriteLine(</w:t>
+        <w:t xml:space="preserve">        </w:t>
+      </w:r>
+      <w:proofErr w:type="spellStart"/>
+      <w:r>
+        <w:rPr>
+          <w:rFonts w:ascii="Cascadia Mono" w:hAnsi="Cascadia Mono" w:cs="Cascadia Mono"/>
+          <w:color w:val="000000"/>
+          <w:sz w:val="19"/>
+          <w:szCs w:val="19"/>
+          <w:lang w:val="es-MX"/>
+        </w:rPr>
+        <w:t>Console.WriteLine</w:t>
+      </w:r>
+      <w:proofErr w:type="spellEnd"/>
+      <w:r>
+        <w:rPr>
+          <w:rFonts w:ascii="Cascadia Mono" w:hAnsi="Cascadia Mono" w:cs="Cascadia Mono"/>
+          <w:color w:val="000000"/>
+          <w:sz w:val="19"/>
+          <w:szCs w:val="19"/>
+          <w:lang w:val="es-MX"/>
+        </w:rPr>
+        <w:t>(</w:t>
       </w:r>
       <w:r>
         <w:rPr>
@@ -857,6 +959,7 @@
           <w:lang w:val="es-MX"/>
         </w:rPr>
       </w:pPr>
+      <w:proofErr w:type="spellStart"/>
       <w:r>
         <w:rPr>
           <w:rFonts w:ascii="Cascadia Mono" w:hAnsi="Cascadia Mono" w:cs="Cascadia Mono"/>
@@ -867,6 +970,7 @@
         </w:rPr>
         <w:t>class</w:t>
       </w:r>
+      <w:proofErr w:type="spellEnd"/>
       <w:r>
         <w:rPr>
           <w:rFonts w:ascii="Cascadia Mono" w:hAnsi="Cascadia Mono" w:cs="Cascadia Mono"/>
@@ -957,6 +1061,7 @@
         </w:rPr>
         <w:t xml:space="preserve">    </w:t>
       </w:r>
+      <w:proofErr w:type="spellStart"/>
       <w:r>
         <w:rPr>
           <w:rFonts w:ascii="Cascadia Mono" w:hAnsi="Cascadia Mono" w:cs="Cascadia Mono"/>
@@ -967,6 +1072,7 @@
         </w:rPr>
         <w:t>public</w:t>
       </w:r>
+      <w:proofErr w:type="spellEnd"/>
       <w:r>
         <w:rPr>
           <w:rFonts w:ascii="Cascadia Mono" w:hAnsi="Cascadia Mono" w:cs="Cascadia Mono"/>
@@ -977,6 +1083,7 @@
         </w:rPr>
         <w:t xml:space="preserve"> </w:t>
       </w:r>
+      <w:proofErr w:type="spellStart"/>
       <w:r>
         <w:rPr>
           <w:rFonts w:ascii="Cascadia Mono" w:hAnsi="Cascadia Mono" w:cs="Cascadia Mono"/>
@@ -987,15 +1094,38 @@
         </w:rPr>
         <w:t>void</w:t>
       </w:r>
-      <w:r>
-        <w:rPr>
-          <w:rFonts w:ascii="Cascadia Mono" w:hAnsi="Cascadia Mono" w:cs="Cascadia Mono"/>
-          <w:color w:val="000000"/>
-          <w:sz w:val="19"/>
-          <w:szCs w:val="19"/>
-          <w:lang w:val="es-MX"/>
-        </w:rPr>
-        <w:t xml:space="preserve"> sonidoAnimal()</w:t>
+      <w:proofErr w:type="spellEnd"/>
+      <w:r>
+        <w:rPr>
+          <w:rFonts w:ascii="Cascadia Mono" w:hAnsi="Cascadia Mono" w:cs="Cascadia Mono"/>
+          <w:color w:val="000000"/>
+          <w:sz w:val="19"/>
+          <w:szCs w:val="19"/>
+          <w:lang w:val="es-MX"/>
+        </w:rPr>
+        <w:t xml:space="preserve"> </w:t>
+      </w:r>
+      <w:proofErr w:type="spellStart"/>
+      <w:r>
+        <w:rPr>
+          <w:rFonts w:ascii="Cascadia Mono" w:hAnsi="Cascadia Mono" w:cs="Cascadia Mono"/>
+          <w:color w:val="000000"/>
+          <w:sz w:val="19"/>
+          <w:szCs w:val="19"/>
+          <w:lang w:val="es-MX"/>
+        </w:rPr>
+        <w:t>sonidoAnimal</w:t>
+      </w:r>
+      <w:proofErr w:type="spellEnd"/>
+      <w:r>
+        <w:rPr>
+          <w:rFonts w:ascii="Cascadia Mono" w:hAnsi="Cascadia Mono" w:cs="Cascadia Mono"/>
+          <w:color w:val="000000"/>
+          <w:sz w:val="19"/>
+          <w:szCs w:val="19"/>
+          <w:lang w:val="es-MX"/>
+        </w:rPr>
+        <w:t>()</w:t>
       </w:r>
     </w:p>
     <w:p>
@@ -1045,7 +1175,29 @@
           <w:szCs w:val="19"/>
           <w:lang w:val="es-MX"/>
         </w:rPr>
-        <w:t xml:space="preserve">        Console.WriteLine(</w:t>
+        <w:t xml:space="preserve">        </w:t>
+      </w:r>
+      <w:proofErr w:type="spellStart"/>
+      <w:r>
+        <w:rPr>
+          <w:rFonts w:ascii="Cascadia Mono" w:hAnsi="Cascadia Mono" w:cs="Cascadia Mono"/>
+          <w:color w:val="000000"/>
+          <w:sz w:val="19"/>
+          <w:szCs w:val="19"/>
+          <w:lang w:val="es-MX"/>
+        </w:rPr>
+        <w:t>Console.WriteLine</w:t>
+      </w:r>
+      <w:proofErr w:type="spellEnd"/>
+      <w:r>
+        <w:rPr>
+          <w:rFonts w:ascii="Cascadia Mono" w:hAnsi="Cascadia Mono" w:cs="Cascadia Mono"/>
+          <w:color w:val="000000"/>
+          <w:sz w:val="19"/>
+          <w:szCs w:val="19"/>
+          <w:lang w:val="es-MX"/>
+        </w:rPr>
+        <w:t>(</w:t>
       </w:r>
       <w:r>
         <w:rPr>
@@ -1116,10 +1268,809 @@
     </w:p>
     <w:p>
       <w:pPr>
-        <w:rPr>
-          <w:lang w:val="es-MX"/>
-        </w:rPr>
-      </w:pPr>
+        <w:autoSpaceDE w:val="0"/>
+        <w:autoSpaceDN w:val="0"/>
+        <w:adjustRightInd w:val="0"/>
+        <w:spacing w:after="0" w:line="240" w:lineRule="auto"/>
+        <w:rPr>
+          <w:rFonts w:ascii="Cascadia Mono" w:hAnsi="Cascadia Mono" w:cs="Cascadia Mono"/>
+          <w:color w:val="000000"/>
+          <w:sz w:val="19"/>
+          <w:szCs w:val="19"/>
+        </w:rPr>
+      </w:pPr>
+      <w:r>
+        <w:rPr>
+          <w:rFonts w:ascii="Cascadia Mono" w:hAnsi="Cascadia Mono" w:cs="Cascadia Mono"/>
+          <w:color w:val="0000FF"/>
+          <w:sz w:val="19"/>
+          <w:szCs w:val="19"/>
+        </w:rPr>
+        <w:t>class</w:t>
+      </w:r>
+      <w:r>
+        <w:rPr>
+          <w:rFonts w:ascii="Cascadia Mono" w:hAnsi="Cascadia Mono" w:cs="Cascadia Mono"/>
+          <w:color w:val="000000"/>
+          <w:sz w:val="19"/>
+          <w:szCs w:val="19"/>
+        </w:rPr>
+        <w:t xml:space="preserve"> </w:t>
+      </w:r>
+      <w:r>
+        <w:rPr>
+          <w:rFonts w:ascii="Cascadia Mono" w:hAnsi="Cascadia Mono" w:cs="Cascadia Mono"/>
+          <w:color w:val="2B91AF"/>
+          <w:sz w:val="19"/>
+          <w:szCs w:val="19"/>
+        </w:rPr>
+        <w:t>Program</w:t>
+      </w:r>
+    </w:p>
+    <w:p>
+      <w:pPr>
+        <w:autoSpaceDE w:val="0"/>
+        <w:autoSpaceDN w:val="0"/>
+        <w:adjustRightInd w:val="0"/>
+        <w:spacing w:after="0" w:line="240" w:lineRule="auto"/>
+        <w:rPr>
+          <w:rFonts w:ascii="Cascadia Mono" w:hAnsi="Cascadia Mono" w:cs="Cascadia Mono"/>
+          <w:color w:val="000000"/>
+          <w:sz w:val="19"/>
+          <w:szCs w:val="19"/>
+        </w:rPr>
+      </w:pPr>
+      <w:r>
+        <w:rPr>
+          <w:rFonts w:ascii="Cascadia Mono" w:hAnsi="Cascadia Mono" w:cs="Cascadia Mono"/>
+          <w:color w:val="000000"/>
+          <w:sz w:val="19"/>
+          <w:szCs w:val="19"/>
+        </w:rPr>
+        <w:t>{</w:t>
+      </w:r>
+    </w:p>
+    <w:p>
+      <w:pPr>
+        <w:autoSpaceDE w:val="0"/>
+        <w:autoSpaceDN w:val="0"/>
+        <w:adjustRightInd w:val="0"/>
+        <w:spacing w:after="0" w:line="240" w:lineRule="auto"/>
+        <w:rPr>
+          <w:rFonts w:ascii="Cascadia Mono" w:hAnsi="Cascadia Mono" w:cs="Cascadia Mono"/>
+          <w:color w:val="000000"/>
+          <w:sz w:val="19"/>
+          <w:szCs w:val="19"/>
+        </w:rPr>
+      </w:pPr>
+      <w:r>
+        <w:rPr>
+          <w:rFonts w:ascii="Cascadia Mono" w:hAnsi="Cascadia Mono" w:cs="Cascadia Mono"/>
+          <w:color w:val="000000"/>
+          <w:sz w:val="19"/>
+          <w:szCs w:val="19"/>
+        </w:rPr>
+        <w:t xml:space="preserve">    </w:t>
+      </w:r>
+      <w:r>
+        <w:rPr>
+          <w:rFonts w:ascii="Cascadia Mono" w:hAnsi="Cascadia Mono" w:cs="Cascadia Mono"/>
+          <w:color w:val="0000FF"/>
+          <w:sz w:val="19"/>
+          <w:szCs w:val="19"/>
+        </w:rPr>
+        <w:t>static</w:t>
+      </w:r>
+      <w:r>
+        <w:rPr>
+          <w:rFonts w:ascii="Cascadia Mono" w:hAnsi="Cascadia Mono" w:cs="Cascadia Mono"/>
+          <w:color w:val="000000"/>
+          <w:sz w:val="19"/>
+          <w:szCs w:val="19"/>
+        </w:rPr>
+        <w:t xml:space="preserve"> </w:t>
+      </w:r>
+      <w:r>
+        <w:rPr>
+          <w:rFonts w:ascii="Cascadia Mono" w:hAnsi="Cascadia Mono" w:cs="Cascadia Mono"/>
+          <w:color w:val="0000FF"/>
+          <w:sz w:val="19"/>
+          <w:szCs w:val="19"/>
+        </w:rPr>
+        <w:t>void</w:t>
+      </w:r>
+      <w:r>
+        <w:rPr>
+          <w:rFonts w:ascii="Cascadia Mono" w:hAnsi="Cascadia Mono" w:cs="Cascadia Mono"/>
+          <w:color w:val="000000"/>
+          <w:sz w:val="19"/>
+          <w:szCs w:val="19"/>
+        </w:rPr>
+        <w:t xml:space="preserve"> Main(</w:t>
+      </w:r>
+      <w:r>
+        <w:rPr>
+          <w:rFonts w:ascii="Cascadia Mono" w:hAnsi="Cascadia Mono" w:cs="Cascadia Mono"/>
+          <w:color w:val="0000FF"/>
+          <w:sz w:val="19"/>
+          <w:szCs w:val="19"/>
+        </w:rPr>
+        <w:t>string</w:t>
+      </w:r>
+      <w:r>
+        <w:rPr>
+          <w:rFonts w:ascii="Cascadia Mono" w:hAnsi="Cascadia Mono" w:cs="Cascadia Mono"/>
+          <w:color w:val="000000"/>
+          <w:sz w:val="19"/>
+          <w:szCs w:val="19"/>
+        </w:rPr>
+        <w:t xml:space="preserve">[] </w:t>
+      </w:r>
+      <w:proofErr w:type="spellStart"/>
+      <w:r>
+        <w:rPr>
+          <w:rFonts w:ascii="Cascadia Mono" w:hAnsi="Cascadia Mono" w:cs="Cascadia Mono"/>
+          <w:color w:val="000000"/>
+          <w:sz w:val="19"/>
+          <w:szCs w:val="19"/>
+        </w:rPr>
+        <w:t>args</w:t>
+      </w:r>
+      <w:proofErr w:type="spellEnd"/>
+      <w:r>
+        <w:rPr>
+          <w:rFonts w:ascii="Cascadia Mono" w:hAnsi="Cascadia Mono" w:cs="Cascadia Mono"/>
+          <w:color w:val="000000"/>
+          <w:sz w:val="19"/>
+          <w:szCs w:val="19"/>
+        </w:rPr>
+        <w:t>)</w:t>
+      </w:r>
+    </w:p>
+    <w:p>
+      <w:pPr>
+        <w:autoSpaceDE w:val="0"/>
+        <w:autoSpaceDN w:val="0"/>
+        <w:adjustRightInd w:val="0"/>
+        <w:spacing w:after="0" w:line="240" w:lineRule="auto"/>
+        <w:rPr>
+          <w:rFonts w:ascii="Cascadia Mono" w:hAnsi="Cascadia Mono" w:cs="Cascadia Mono"/>
+          <w:color w:val="000000"/>
+          <w:sz w:val="19"/>
+          <w:szCs w:val="19"/>
+          <w:lang w:val="es-MX"/>
+        </w:rPr>
+      </w:pPr>
+      <w:r>
+        <w:rPr>
+          <w:rFonts w:ascii="Cascadia Mono" w:hAnsi="Cascadia Mono" w:cs="Cascadia Mono"/>
+          <w:color w:val="000000"/>
+          <w:sz w:val="19"/>
+          <w:szCs w:val="19"/>
+        </w:rPr>
+        <w:t xml:space="preserve">    </w:t>
+      </w:r>
+      <w:r>
+        <w:rPr>
+          <w:rFonts w:ascii="Cascadia Mono" w:hAnsi="Cascadia Mono" w:cs="Cascadia Mono"/>
+          <w:color w:val="000000"/>
+          <w:sz w:val="19"/>
+          <w:szCs w:val="19"/>
+          <w:lang w:val="es-MX"/>
+        </w:rPr>
+        <w:t>{</w:t>
+      </w:r>
+    </w:p>
+    <w:p>
+      <w:pPr>
+        <w:autoSpaceDE w:val="0"/>
+        <w:autoSpaceDN w:val="0"/>
+        <w:adjustRightInd w:val="0"/>
+        <w:spacing w:after="0" w:line="240" w:lineRule="auto"/>
+        <w:rPr>
+          <w:rFonts w:ascii="Cascadia Mono" w:hAnsi="Cascadia Mono" w:cs="Cascadia Mono"/>
+          <w:color w:val="000000"/>
+          <w:sz w:val="19"/>
+          <w:szCs w:val="19"/>
+          <w:lang w:val="es-MX"/>
+        </w:rPr>
+      </w:pPr>
+      <w:r>
+        <w:rPr>
+          <w:rFonts w:ascii="Cascadia Mono" w:hAnsi="Cascadia Mono" w:cs="Cascadia Mono"/>
+          <w:color w:val="000000"/>
+          <w:sz w:val="19"/>
+          <w:szCs w:val="19"/>
+          <w:lang w:val="es-MX"/>
+        </w:rPr>
+        <w:t xml:space="preserve">        Animal </w:t>
+      </w:r>
+      <w:proofErr w:type="spellStart"/>
+      <w:r>
+        <w:rPr>
+          <w:rFonts w:ascii="Cascadia Mono" w:hAnsi="Cascadia Mono" w:cs="Cascadia Mono"/>
+          <w:color w:val="000000"/>
+          <w:sz w:val="19"/>
+          <w:szCs w:val="19"/>
+          <w:lang w:val="es-MX"/>
+        </w:rPr>
+        <w:t>miAnimal</w:t>
+      </w:r>
+      <w:proofErr w:type="spellEnd"/>
+      <w:r>
+        <w:rPr>
+          <w:rFonts w:ascii="Cascadia Mono" w:hAnsi="Cascadia Mono" w:cs="Cascadia Mono"/>
+          <w:color w:val="000000"/>
+          <w:sz w:val="19"/>
+          <w:szCs w:val="19"/>
+          <w:lang w:val="es-MX"/>
+        </w:rPr>
+        <w:t xml:space="preserve"> = </w:t>
+      </w:r>
+      <w:r>
+        <w:rPr>
+          <w:rFonts w:ascii="Cascadia Mono" w:hAnsi="Cascadia Mono" w:cs="Cascadia Mono"/>
+          <w:color w:val="0000FF"/>
+          <w:sz w:val="19"/>
+          <w:szCs w:val="19"/>
+          <w:lang w:val="es-MX"/>
+        </w:rPr>
+        <w:t>new</w:t>
+      </w:r>
+      <w:r>
+        <w:rPr>
+          <w:rFonts w:ascii="Cascadia Mono" w:hAnsi="Cascadia Mono" w:cs="Cascadia Mono"/>
+          <w:color w:val="000000"/>
+          <w:sz w:val="19"/>
+          <w:szCs w:val="19"/>
+          <w:lang w:val="es-MX"/>
+        </w:rPr>
+        <w:t xml:space="preserve"> Animal();  </w:t>
+      </w:r>
+      <w:r>
+        <w:rPr>
+          <w:rFonts w:ascii="Cascadia Mono" w:hAnsi="Cascadia Mono" w:cs="Cascadia Mono"/>
+          <w:color w:val="008000"/>
+          <w:sz w:val="19"/>
+          <w:szCs w:val="19"/>
+          <w:lang w:val="es-MX"/>
+        </w:rPr>
+        <w:t>// Crea un objeto Animal</w:t>
+      </w:r>
+    </w:p>
+    <w:p>
+      <w:pPr>
+        <w:autoSpaceDE w:val="0"/>
+        <w:autoSpaceDN w:val="0"/>
+        <w:adjustRightInd w:val="0"/>
+        <w:spacing w:after="0" w:line="240" w:lineRule="auto"/>
+        <w:rPr>
+          <w:rFonts w:ascii="Cascadia Mono" w:hAnsi="Cascadia Mono" w:cs="Cascadia Mono"/>
+          <w:color w:val="000000"/>
+          <w:sz w:val="19"/>
+          <w:szCs w:val="19"/>
+          <w:lang w:val="es-MX"/>
+        </w:rPr>
+      </w:pPr>
+      <w:r>
+        <w:rPr>
+          <w:rFonts w:ascii="Cascadia Mono" w:hAnsi="Cascadia Mono" w:cs="Cascadia Mono"/>
+          <w:color w:val="000000"/>
+          <w:sz w:val="19"/>
+          <w:szCs w:val="19"/>
+          <w:lang w:val="es-MX"/>
+        </w:rPr>
+        <w:t xml:space="preserve">        Animal </w:t>
+      </w:r>
+      <w:proofErr w:type="spellStart"/>
+      <w:r>
+        <w:rPr>
+          <w:rFonts w:ascii="Cascadia Mono" w:hAnsi="Cascadia Mono" w:cs="Cascadia Mono"/>
+          <w:color w:val="000000"/>
+          <w:sz w:val="19"/>
+          <w:szCs w:val="19"/>
+          <w:lang w:val="es-MX"/>
+        </w:rPr>
+        <w:t>miGato</w:t>
+      </w:r>
+      <w:proofErr w:type="spellEnd"/>
+      <w:r>
+        <w:rPr>
+          <w:rFonts w:ascii="Cascadia Mono" w:hAnsi="Cascadia Mono" w:cs="Cascadia Mono"/>
+          <w:color w:val="000000"/>
+          <w:sz w:val="19"/>
+          <w:szCs w:val="19"/>
+          <w:lang w:val="es-MX"/>
+        </w:rPr>
+        <w:t xml:space="preserve"> = </w:t>
+      </w:r>
+      <w:r>
+        <w:rPr>
+          <w:rFonts w:ascii="Cascadia Mono" w:hAnsi="Cascadia Mono" w:cs="Cascadia Mono"/>
+          <w:color w:val="0000FF"/>
+          <w:sz w:val="19"/>
+          <w:szCs w:val="19"/>
+          <w:lang w:val="es-MX"/>
+        </w:rPr>
+        <w:t>new</w:t>
+      </w:r>
+      <w:r>
+        <w:rPr>
+          <w:rFonts w:ascii="Cascadia Mono" w:hAnsi="Cascadia Mono" w:cs="Cascadia Mono"/>
+          <w:color w:val="000000"/>
+          <w:sz w:val="19"/>
+          <w:szCs w:val="19"/>
+          <w:lang w:val="es-MX"/>
+        </w:rPr>
+        <w:t xml:space="preserve"> Gato();  </w:t>
+      </w:r>
+      <w:r>
+        <w:rPr>
+          <w:rFonts w:ascii="Cascadia Mono" w:hAnsi="Cascadia Mono" w:cs="Cascadia Mono"/>
+          <w:color w:val="008000"/>
+          <w:sz w:val="19"/>
+          <w:szCs w:val="19"/>
+          <w:lang w:val="es-MX"/>
+        </w:rPr>
+        <w:t>// Crea un objeto Gato</w:t>
+      </w:r>
+    </w:p>
+    <w:p>
+      <w:pPr>
+        <w:autoSpaceDE w:val="0"/>
+        <w:autoSpaceDN w:val="0"/>
+        <w:adjustRightInd w:val="0"/>
+        <w:spacing w:after="0" w:line="240" w:lineRule="auto"/>
+        <w:rPr>
+          <w:rFonts w:ascii="Cascadia Mono" w:hAnsi="Cascadia Mono" w:cs="Cascadia Mono"/>
+          <w:color w:val="000000"/>
+          <w:sz w:val="19"/>
+          <w:szCs w:val="19"/>
+          <w:lang w:val="es-MX"/>
+        </w:rPr>
+      </w:pPr>
+      <w:r>
+        <w:rPr>
+          <w:rFonts w:ascii="Cascadia Mono" w:hAnsi="Cascadia Mono" w:cs="Cascadia Mono"/>
+          <w:color w:val="000000"/>
+          <w:sz w:val="19"/>
+          <w:szCs w:val="19"/>
+          <w:lang w:val="es-MX"/>
+        </w:rPr>
+        <w:lastRenderedPageBreak/>
+        <w:t xml:space="preserve">        Animal </w:t>
+      </w:r>
+      <w:proofErr w:type="spellStart"/>
+      <w:r>
+        <w:rPr>
+          <w:rFonts w:ascii="Cascadia Mono" w:hAnsi="Cascadia Mono" w:cs="Cascadia Mono"/>
+          <w:color w:val="000000"/>
+          <w:sz w:val="19"/>
+          <w:szCs w:val="19"/>
+          <w:lang w:val="es-MX"/>
+        </w:rPr>
+        <w:t>miPerro</w:t>
+      </w:r>
+      <w:proofErr w:type="spellEnd"/>
+      <w:r>
+        <w:rPr>
+          <w:rFonts w:ascii="Cascadia Mono" w:hAnsi="Cascadia Mono" w:cs="Cascadia Mono"/>
+          <w:color w:val="000000"/>
+          <w:sz w:val="19"/>
+          <w:szCs w:val="19"/>
+          <w:lang w:val="es-MX"/>
+        </w:rPr>
+        <w:t xml:space="preserve"> = </w:t>
+      </w:r>
+      <w:r>
+        <w:rPr>
+          <w:rFonts w:ascii="Cascadia Mono" w:hAnsi="Cascadia Mono" w:cs="Cascadia Mono"/>
+          <w:color w:val="0000FF"/>
+          <w:sz w:val="19"/>
+          <w:szCs w:val="19"/>
+          <w:lang w:val="es-MX"/>
+        </w:rPr>
+        <w:t>new</w:t>
+      </w:r>
+      <w:r>
+        <w:rPr>
+          <w:rFonts w:ascii="Cascadia Mono" w:hAnsi="Cascadia Mono" w:cs="Cascadia Mono"/>
+          <w:color w:val="000000"/>
+          <w:sz w:val="19"/>
+          <w:szCs w:val="19"/>
+          <w:lang w:val="es-MX"/>
+        </w:rPr>
+        <w:t xml:space="preserve"> Perro();  </w:t>
+      </w:r>
+      <w:r>
+        <w:rPr>
+          <w:rFonts w:ascii="Cascadia Mono" w:hAnsi="Cascadia Mono" w:cs="Cascadia Mono"/>
+          <w:color w:val="008000"/>
+          <w:sz w:val="19"/>
+          <w:szCs w:val="19"/>
+          <w:lang w:val="es-MX"/>
+        </w:rPr>
+        <w:t>// Crea un objeto Perro</w:t>
+      </w:r>
+    </w:p>
+    <w:p>
+      <w:pPr>
+        <w:autoSpaceDE w:val="0"/>
+        <w:autoSpaceDN w:val="0"/>
+        <w:adjustRightInd w:val="0"/>
+        <w:spacing w:after="0" w:line="240" w:lineRule="auto"/>
+        <w:rPr>
+          <w:rFonts w:ascii="Cascadia Mono" w:hAnsi="Cascadia Mono" w:cs="Cascadia Mono"/>
+          <w:color w:val="000000"/>
+          <w:sz w:val="19"/>
+          <w:szCs w:val="19"/>
+          <w:lang w:val="es-MX"/>
+        </w:rPr>
+      </w:pPr>
+    </w:p>
+    <w:p>
+      <w:pPr>
+        <w:autoSpaceDE w:val="0"/>
+        <w:autoSpaceDN w:val="0"/>
+        <w:adjustRightInd w:val="0"/>
+        <w:spacing w:after="0" w:line="240" w:lineRule="auto"/>
+        <w:rPr>
+          <w:rFonts w:ascii="Cascadia Mono" w:hAnsi="Cascadia Mono" w:cs="Cascadia Mono"/>
+          <w:color w:val="000000"/>
+          <w:sz w:val="19"/>
+          <w:szCs w:val="19"/>
+          <w:lang w:val="es-MX"/>
+        </w:rPr>
+      </w:pPr>
+      <w:r>
+        <w:rPr>
+          <w:rFonts w:ascii="Cascadia Mono" w:hAnsi="Cascadia Mono" w:cs="Cascadia Mono"/>
+          <w:color w:val="000000"/>
+          <w:sz w:val="19"/>
+          <w:szCs w:val="19"/>
+          <w:lang w:val="es-MX"/>
+        </w:rPr>
+        <w:t xml:space="preserve">        </w:t>
+      </w:r>
+      <w:proofErr w:type="spellStart"/>
+      <w:r>
+        <w:rPr>
+          <w:rFonts w:ascii="Cascadia Mono" w:hAnsi="Cascadia Mono" w:cs="Cascadia Mono"/>
+          <w:color w:val="000000"/>
+          <w:sz w:val="19"/>
+          <w:szCs w:val="19"/>
+          <w:lang w:val="es-MX"/>
+        </w:rPr>
+        <w:t>miAnimal.sonidoAnimal</w:t>
+      </w:r>
+      <w:proofErr w:type="spellEnd"/>
+      <w:r>
+        <w:rPr>
+          <w:rFonts w:ascii="Cascadia Mono" w:hAnsi="Cascadia Mono" w:cs="Cascadia Mono"/>
+          <w:color w:val="000000"/>
+          <w:sz w:val="19"/>
+          <w:szCs w:val="19"/>
+          <w:lang w:val="es-MX"/>
+        </w:rPr>
+        <w:t>();</w:t>
+      </w:r>
+    </w:p>
+    <w:p>
+      <w:pPr>
+        <w:autoSpaceDE w:val="0"/>
+        <w:autoSpaceDN w:val="0"/>
+        <w:adjustRightInd w:val="0"/>
+        <w:spacing w:after="0" w:line="240" w:lineRule="auto"/>
+        <w:rPr>
+          <w:rFonts w:ascii="Cascadia Mono" w:hAnsi="Cascadia Mono" w:cs="Cascadia Mono"/>
+          <w:color w:val="000000"/>
+          <w:sz w:val="19"/>
+          <w:szCs w:val="19"/>
+          <w:lang w:val="es-MX"/>
+        </w:rPr>
+      </w:pPr>
+      <w:r>
+        <w:rPr>
+          <w:rFonts w:ascii="Cascadia Mono" w:hAnsi="Cascadia Mono" w:cs="Cascadia Mono"/>
+          <w:color w:val="000000"/>
+          <w:sz w:val="19"/>
+          <w:szCs w:val="19"/>
+          <w:lang w:val="es-MX"/>
+        </w:rPr>
+        <w:t xml:space="preserve">        </w:t>
+      </w:r>
+      <w:proofErr w:type="spellStart"/>
+      <w:r>
+        <w:rPr>
+          <w:rFonts w:ascii="Cascadia Mono" w:hAnsi="Cascadia Mono" w:cs="Cascadia Mono"/>
+          <w:color w:val="000000"/>
+          <w:sz w:val="19"/>
+          <w:szCs w:val="19"/>
+          <w:lang w:val="es-MX"/>
+        </w:rPr>
+        <w:t>miGato.sonidoAnimal</w:t>
+      </w:r>
+      <w:proofErr w:type="spellEnd"/>
+      <w:r>
+        <w:rPr>
+          <w:rFonts w:ascii="Cascadia Mono" w:hAnsi="Cascadia Mono" w:cs="Cascadia Mono"/>
+          <w:color w:val="000000"/>
+          <w:sz w:val="19"/>
+          <w:szCs w:val="19"/>
+          <w:lang w:val="es-MX"/>
+        </w:rPr>
+        <w:t>();</w:t>
+      </w:r>
+    </w:p>
+    <w:p>
+      <w:pPr>
+        <w:autoSpaceDE w:val="0"/>
+        <w:autoSpaceDN w:val="0"/>
+        <w:adjustRightInd w:val="0"/>
+        <w:spacing w:after="0" w:line="240" w:lineRule="auto"/>
+        <w:rPr>
+          <w:rFonts w:ascii="Cascadia Mono" w:hAnsi="Cascadia Mono" w:cs="Cascadia Mono"/>
+          <w:color w:val="000000"/>
+          <w:sz w:val="19"/>
+          <w:szCs w:val="19"/>
+          <w:lang w:val="es-MX"/>
+        </w:rPr>
+      </w:pPr>
+      <w:r>
+        <w:rPr>
+          <w:rFonts w:ascii="Cascadia Mono" w:hAnsi="Cascadia Mono" w:cs="Cascadia Mono"/>
+          <w:color w:val="000000"/>
+          <w:sz w:val="19"/>
+          <w:szCs w:val="19"/>
+          <w:lang w:val="es-MX"/>
+        </w:rPr>
+        <w:t xml:space="preserve">        </w:t>
+      </w:r>
+      <w:proofErr w:type="spellStart"/>
+      <w:r>
+        <w:rPr>
+          <w:rFonts w:ascii="Cascadia Mono" w:hAnsi="Cascadia Mono" w:cs="Cascadia Mono"/>
+          <w:color w:val="000000"/>
+          <w:sz w:val="19"/>
+          <w:szCs w:val="19"/>
+          <w:lang w:val="es-MX"/>
+        </w:rPr>
+        <w:t>miPerro.sonidoAnimal</w:t>
+      </w:r>
+      <w:proofErr w:type="spellEnd"/>
+      <w:r>
+        <w:rPr>
+          <w:rFonts w:ascii="Cascadia Mono" w:hAnsi="Cascadia Mono" w:cs="Cascadia Mono"/>
+          <w:color w:val="000000"/>
+          <w:sz w:val="19"/>
+          <w:szCs w:val="19"/>
+          <w:lang w:val="es-MX"/>
+        </w:rPr>
+        <w:t>();</w:t>
+      </w:r>
+    </w:p>
+    <w:p>
+      <w:pPr>
+        <w:autoSpaceDE w:val="0"/>
+        <w:autoSpaceDN w:val="0"/>
+        <w:adjustRightInd w:val="0"/>
+        <w:spacing w:after="0" w:line="240" w:lineRule="auto"/>
+        <w:rPr>
+          <w:rFonts w:ascii="Cascadia Mono" w:hAnsi="Cascadia Mono" w:cs="Cascadia Mono"/>
+          <w:color w:val="000000"/>
+          <w:sz w:val="19"/>
+          <w:szCs w:val="19"/>
+          <w:lang w:val="es-MX"/>
+        </w:rPr>
+      </w:pPr>
+    </w:p>
+    <w:p>
+      <w:pPr>
+        <w:autoSpaceDE w:val="0"/>
+        <w:autoSpaceDN w:val="0"/>
+        <w:adjustRightInd w:val="0"/>
+        <w:spacing w:after="0" w:line="240" w:lineRule="auto"/>
+        <w:rPr>
+          <w:rFonts w:ascii="Cascadia Mono" w:hAnsi="Cascadia Mono" w:cs="Cascadia Mono"/>
+          <w:color w:val="000000"/>
+          <w:sz w:val="19"/>
+          <w:szCs w:val="19"/>
+          <w:lang w:val="es-MX"/>
+        </w:rPr>
+      </w:pPr>
+      <w:r>
+        <w:rPr>
+          <w:rFonts w:ascii="Cascadia Mono" w:hAnsi="Cascadia Mono" w:cs="Cascadia Mono"/>
+          <w:color w:val="000000"/>
+          <w:sz w:val="19"/>
+          <w:szCs w:val="19"/>
+          <w:lang w:val="es-MX"/>
+        </w:rPr>
+        <w:t xml:space="preserve">        </w:t>
+      </w:r>
+      <w:proofErr w:type="spellStart"/>
+      <w:r>
+        <w:rPr>
+          <w:rFonts w:ascii="Cascadia Mono" w:hAnsi="Cascadia Mono" w:cs="Cascadia Mono"/>
+          <w:color w:val="000000"/>
+          <w:sz w:val="19"/>
+          <w:szCs w:val="19"/>
+          <w:lang w:val="es-MX"/>
+        </w:rPr>
+        <w:t>Console.ReadKey</w:t>
+      </w:r>
+      <w:proofErr w:type="spellEnd"/>
+      <w:r>
+        <w:rPr>
+          <w:rFonts w:ascii="Cascadia Mono" w:hAnsi="Cascadia Mono" w:cs="Cascadia Mono"/>
+          <w:color w:val="000000"/>
+          <w:sz w:val="19"/>
+          <w:szCs w:val="19"/>
+          <w:lang w:val="es-MX"/>
+        </w:rPr>
+        <w:t>();</w:t>
+      </w:r>
+    </w:p>
+    <w:p>
+      <w:pPr>
+        <w:autoSpaceDE w:val="0"/>
+        <w:autoSpaceDN w:val="0"/>
+        <w:adjustRightInd w:val="0"/>
+        <w:spacing w:after="0" w:line="240" w:lineRule="auto"/>
+        <w:rPr>
+          <w:rFonts w:ascii="Cascadia Mono" w:hAnsi="Cascadia Mono" w:cs="Cascadia Mono"/>
+          <w:color w:val="000000"/>
+          <w:sz w:val="19"/>
+          <w:szCs w:val="19"/>
+          <w:lang w:val="es-MX"/>
+        </w:rPr>
+      </w:pPr>
+      <w:r>
+        <w:rPr>
+          <w:rFonts w:ascii="Cascadia Mono" w:hAnsi="Cascadia Mono" w:cs="Cascadia Mono"/>
+          <w:color w:val="000000"/>
+          <w:sz w:val="19"/>
+          <w:szCs w:val="19"/>
+          <w:lang w:val="es-MX"/>
+        </w:rPr>
+        <w:t xml:space="preserve">    }</w:t>
+      </w:r>
+    </w:p>
+    <w:p>
+      <w:pPr>
+        <w:rPr>
+          <w:rFonts w:ascii="Cascadia Mono" w:hAnsi="Cascadia Mono" w:cs="Cascadia Mono"/>
+          <w:color w:val="000000"/>
+          <w:sz w:val="19"/>
+          <w:szCs w:val="19"/>
+          <w:lang w:val="es-MX"/>
+        </w:rPr>
+      </w:pPr>
+      <w:r>
+        <w:rPr>
+          <w:rFonts w:ascii="Cascadia Mono" w:hAnsi="Cascadia Mono" w:cs="Cascadia Mono"/>
+          <w:color w:val="000000"/>
+          <w:sz w:val="19"/>
+          <w:szCs w:val="19"/>
+          <w:lang w:val="es-MX"/>
+        </w:rPr>
+        <w:t>}</w:t>
+      </w:r>
+    </w:p>
+    <w:p>
+      <w:pPr>
+        <w:rPr>
+          <w:rFonts w:ascii="Cascadia Mono" w:hAnsi="Cascadia Mono" w:cs="Cascadia Mono"/>
+          <w:color w:val="000000"/>
+          <w:sz w:val="19"/>
+          <w:szCs w:val="19"/>
+          <w:lang w:val="es-MX"/>
+        </w:rPr>
+      </w:pPr>
+      <w:r>
+        <w:rPr>
+          <w:rFonts w:ascii="Cascadia Mono" w:hAnsi="Cascadia Mono" w:cs="Cascadia Mono"/>
+          <w:color w:val="000000"/>
+          <w:sz w:val="19"/>
+          <w:szCs w:val="19"/>
+          <w:lang w:val="es-MX"/>
+        </w:rPr>
+        <w:t xml:space="preserve">La salida será: </w:t>
+      </w:r>
+    </w:p>
+    <w:p>
+      <w:pPr>
+        <w:rPr>
+          <w:rFonts w:ascii="Cascadia Mono" w:hAnsi="Cascadia Mono" w:cs="Cascadia Mono"/>
+          <w:color w:val="000000"/>
+          <w:sz w:val="19"/>
+          <w:szCs w:val="19"/>
+          <w:lang w:val="es-MX"/>
+        </w:rPr>
+      </w:pPr>
+      <w:r>
+        <w:rPr>
+          <w:rFonts w:ascii="Cascadia Mono" w:hAnsi="Cascadia Mono" w:cs="Cascadia Mono"/>
+          <w:color w:val="000000"/>
+          <w:sz w:val="19"/>
+          <w:szCs w:val="19"/>
+          <w:lang w:val="es-MX"/>
+        </w:rPr>
+        <w:t>El animal hace un sonido</w:t>
+      </w:r>
+    </w:p>
+    <w:p>
+      <w:pPr>
+        <w:rPr>
+          <w:rFonts w:ascii="Cascadia Mono" w:hAnsi="Cascadia Mono" w:cs="Cascadia Mono"/>
+          <w:color w:val="000000"/>
+          <w:sz w:val="19"/>
+          <w:szCs w:val="19"/>
+          <w:lang w:val="es-MX"/>
+        </w:rPr>
+      </w:pPr>
+      <w:r>
+        <w:rPr>
+          <w:rFonts w:ascii="Cascadia Mono" w:hAnsi="Cascadia Mono" w:cs="Cascadia Mono"/>
+          <w:color w:val="000000"/>
+          <w:sz w:val="19"/>
+          <w:szCs w:val="19"/>
+          <w:lang w:val="es-MX"/>
+        </w:rPr>
+        <w:t>El animal hace un sonido</w:t>
+      </w:r>
+    </w:p>
+    <w:p>
+      <w:pPr>
+        <w:rPr>
+          <w:rFonts w:ascii="Cascadia Mono" w:hAnsi="Cascadia Mono" w:cs="Cascadia Mono"/>
+          <w:color w:val="000000"/>
+          <w:sz w:val="19"/>
+          <w:szCs w:val="19"/>
+          <w:lang w:val="es-MX"/>
+        </w:rPr>
+      </w:pPr>
+      <w:r>
+        <w:rPr>
+          <w:rFonts w:ascii="Cascadia Mono" w:hAnsi="Cascadia Mono" w:cs="Cascadia Mono"/>
+          <w:color w:val="000000"/>
+          <w:sz w:val="19"/>
+          <w:szCs w:val="19"/>
+          <w:lang w:val="es-MX"/>
+        </w:rPr>
+        <w:t>El animal hace un sonido</w:t>
+      </w:r>
+    </w:p>
+    <w:p>
+      <w:pPr>
+        <w:rPr>
+          <w:lang w:val="es-MX"/>
+        </w:rPr>
+      </w:pPr>
+      <w:r>
+        <w:rPr>
+          <w:lang w:val="es-MX"/>
+        </w:rPr>
+        <w:t xml:space="preserve">No es la salida que </w:t>
+      </w:r>
+      <w:r>
+        <w:rPr>
+          <w:lang w:val="es-MX"/>
+        </w:rPr>
+        <w:t>estába</w:t>
+      </w:r>
+      <w:r>
+        <w:rPr>
+          <w:lang w:val="es-MX"/>
+        </w:rPr>
+        <w:t>mos</w:t>
+      </w:r>
+      <w:r>
+        <w:rPr>
+          <w:lang w:val="es-MX"/>
+        </w:rPr>
+        <w:t xml:space="preserve"> buscando</w:t>
+      </w:r>
     </w:p>
     <w:p>
       <w:pPr>
@@ -1132,6 +2083,1223 @@
         <w:rPr>
           <w:lang w:val="es-MX"/>
         </w:rPr>
+        <w:t>Propiedad</w:t>
+      </w:r>
+      <w:r>
+        <w:rPr>
+          <w:lang w:val="es-MX"/>
+        </w:rPr>
+        <w:t xml:space="preserve"> virtual</w:t>
+      </w:r>
+      <w:r>
+        <w:rPr>
+          <w:lang w:val="es-MX"/>
+        </w:rPr>
+        <w:t xml:space="preserve"> y </w:t>
+      </w:r>
+      <w:proofErr w:type="spellStart"/>
+      <w:r>
+        <w:rPr>
+          <w:lang w:val="es-MX"/>
+        </w:rPr>
+        <w:t>override</w:t>
+      </w:r>
+      <w:proofErr w:type="spellEnd"/>
+    </w:p>
+    <w:p>
+      <w:pPr>
+        <w:rPr>
+          <w:lang w:val="es-MX"/>
+        </w:rPr>
+      </w:pPr>
+      <w:r>
+        <w:rPr>
+          <w:lang w:val="es-MX"/>
+        </w:rPr>
+        <w:t>El resultado del ejemplo anterior probablemente no fue lo que esperaba. Esto se debe a que el método de la clase base anula el método de la clase derivada cuando comparten el mismo nombre.</w:t>
+      </w:r>
+    </w:p>
+    <w:p>
+      <w:pPr>
+        <w:rPr>
+          <w:lang w:val="es-MX"/>
+        </w:rPr>
+      </w:pPr>
+      <w:r>
+        <w:rPr>
+          <w:lang w:val="es-MX"/>
+        </w:rPr>
+        <w:t>La palabra</w:t>
+      </w:r>
+      <w:r>
+        <w:rPr>
+          <w:lang w:val="es-MX"/>
+        </w:rPr>
+        <w:t xml:space="preserve"> reservada</w:t>
+      </w:r>
+      <w:r>
+        <w:rPr>
+          <w:lang w:val="es-MX"/>
+        </w:rPr>
+        <w:t xml:space="preserve"> virtual se usa para modificar una declaración de método, propiedad, indizador o evento y permitir que se invalide en una clase derivada. Por ejemplo, cualquier clase que herede</w:t>
+      </w:r>
+      <w:r>
+        <w:rPr>
+          <w:lang w:val="es-MX"/>
+        </w:rPr>
+        <w:t xml:space="preserve"> este método puede reemplazarlo.</w:t>
+      </w:r>
+    </w:p>
+    <w:p>
+      <w:pPr>
+        <w:rPr>
+          <w:lang w:val="es-MX"/>
+        </w:rPr>
+      </w:pPr>
+      <w:r>
+        <w:rPr>
+          <w:lang w:val="es-MX"/>
+        </w:rPr>
+        <w:t xml:space="preserve">C# proporciona una opción para anular el método de la clase base, agregando la palabra </w:t>
+      </w:r>
+      <w:r>
+        <w:rPr>
+          <w:lang w:val="es-MX"/>
+        </w:rPr>
+        <w:t xml:space="preserve">reservada </w:t>
+      </w:r>
+      <w:r>
+        <w:rPr>
+          <w:lang w:val="es-MX"/>
+        </w:rPr>
+        <w:t>virtual al método dentro de la clase base</w:t>
+      </w:r>
+      <w:r>
+        <w:rPr>
+          <w:lang w:val="es-MX"/>
+        </w:rPr>
+        <w:t xml:space="preserve"> (padre)</w:t>
+      </w:r>
+      <w:r>
+        <w:rPr>
+          <w:lang w:val="es-MX"/>
+        </w:rPr>
+        <w:t xml:space="preserve"> y usando la palabra </w:t>
+      </w:r>
+      <w:r>
+        <w:rPr>
+          <w:lang w:val="es-MX"/>
+        </w:rPr>
+        <w:t xml:space="preserve">reservada </w:t>
+      </w:r>
+      <w:proofErr w:type="spellStart"/>
+      <w:r>
+        <w:rPr>
+          <w:lang w:val="es-MX"/>
+        </w:rPr>
+        <w:t>override</w:t>
+      </w:r>
+      <w:proofErr w:type="spellEnd"/>
+      <w:r>
+        <w:rPr>
+          <w:lang w:val="es-MX"/>
+        </w:rPr>
+        <w:t xml:space="preserve"> </w:t>
+      </w:r>
+      <w:r>
+        <w:rPr>
+          <w:lang w:val="es-MX"/>
+        </w:rPr>
+        <w:t>pa</w:t>
+      </w:r>
+      <w:r>
+        <w:rPr>
+          <w:lang w:val="es-MX"/>
+        </w:rPr>
+        <w:t>ra cada método de la clase derivada (hijo)</w:t>
+      </w:r>
+      <w:bookmarkStart w:id="0" w:name="_GoBack"/>
+      <w:bookmarkEnd w:id="0"/>
+      <w:r>
+        <w:rPr>
+          <w:lang w:val="es-MX"/>
+        </w:rPr>
+        <w:t>:</w:t>
+      </w:r>
+    </w:p>
+    <w:p>
+      <w:pPr>
+        <w:autoSpaceDE w:val="0"/>
+        <w:autoSpaceDN w:val="0"/>
+        <w:adjustRightInd w:val="0"/>
+        <w:spacing w:after="0" w:line="240" w:lineRule="auto"/>
+        <w:rPr>
+          <w:rFonts w:ascii="Cascadia Mono" w:hAnsi="Cascadia Mono" w:cs="Cascadia Mono"/>
+          <w:color w:val="000000"/>
+          <w:sz w:val="19"/>
+          <w:szCs w:val="19"/>
+          <w:lang w:val="es-MX"/>
+        </w:rPr>
+      </w:pPr>
+      <w:proofErr w:type="spellStart"/>
+      <w:r>
+        <w:rPr>
+          <w:rFonts w:ascii="Cascadia Mono" w:hAnsi="Cascadia Mono" w:cs="Cascadia Mono"/>
+          <w:color w:val="0000FF"/>
+          <w:sz w:val="19"/>
+          <w:szCs w:val="19"/>
+          <w:lang w:val="es-MX"/>
+        </w:rPr>
+        <w:t>class</w:t>
+      </w:r>
+      <w:proofErr w:type="spellEnd"/>
+      <w:r>
+        <w:rPr>
+          <w:rFonts w:ascii="Cascadia Mono" w:hAnsi="Cascadia Mono" w:cs="Cascadia Mono"/>
+          <w:color w:val="000000"/>
+          <w:sz w:val="19"/>
+          <w:szCs w:val="19"/>
+          <w:lang w:val="es-MX"/>
+        </w:rPr>
+        <w:t xml:space="preserve"> </w:t>
+      </w:r>
+      <w:r>
+        <w:rPr>
+          <w:rFonts w:ascii="Cascadia Mono" w:hAnsi="Cascadia Mono" w:cs="Cascadia Mono"/>
+          <w:color w:val="2B91AF"/>
+          <w:sz w:val="19"/>
+          <w:szCs w:val="19"/>
+          <w:lang w:val="es-MX"/>
+        </w:rPr>
+        <w:t>Animal</w:t>
+      </w:r>
+      <w:r>
+        <w:rPr>
+          <w:rFonts w:ascii="Cascadia Mono" w:hAnsi="Cascadia Mono" w:cs="Cascadia Mono"/>
+          <w:color w:val="000000"/>
+          <w:sz w:val="19"/>
+          <w:szCs w:val="19"/>
+          <w:lang w:val="es-MX"/>
+        </w:rPr>
+        <w:t xml:space="preserve"> </w:t>
+      </w:r>
+      <w:r>
+        <w:rPr>
+          <w:rFonts w:ascii="Cascadia Mono" w:hAnsi="Cascadia Mono" w:cs="Cascadia Mono"/>
+          <w:color w:val="008000"/>
+          <w:sz w:val="19"/>
+          <w:szCs w:val="19"/>
+          <w:lang w:val="es-MX"/>
+        </w:rPr>
+        <w:t>// Clase base (padre)</w:t>
+      </w:r>
+    </w:p>
+    <w:p>
+      <w:pPr>
+        <w:autoSpaceDE w:val="0"/>
+        <w:autoSpaceDN w:val="0"/>
+        <w:adjustRightInd w:val="0"/>
+        <w:spacing w:after="0" w:line="240" w:lineRule="auto"/>
+        <w:rPr>
+          <w:rFonts w:ascii="Cascadia Mono" w:hAnsi="Cascadia Mono" w:cs="Cascadia Mono"/>
+          <w:color w:val="000000"/>
+          <w:sz w:val="19"/>
+          <w:szCs w:val="19"/>
+          <w:lang w:val="es-MX"/>
+        </w:rPr>
+      </w:pPr>
+      <w:r>
+        <w:rPr>
+          <w:rFonts w:ascii="Cascadia Mono" w:hAnsi="Cascadia Mono" w:cs="Cascadia Mono"/>
+          <w:color w:val="000000"/>
+          <w:sz w:val="19"/>
+          <w:szCs w:val="19"/>
+          <w:lang w:val="es-MX"/>
+        </w:rPr>
+        <w:t>{</w:t>
+      </w:r>
+    </w:p>
+    <w:p>
+      <w:pPr>
+        <w:autoSpaceDE w:val="0"/>
+        <w:autoSpaceDN w:val="0"/>
+        <w:adjustRightInd w:val="0"/>
+        <w:spacing w:after="0" w:line="240" w:lineRule="auto"/>
+        <w:rPr>
+          <w:rFonts w:ascii="Cascadia Mono" w:hAnsi="Cascadia Mono" w:cs="Cascadia Mono"/>
+          <w:color w:val="000000"/>
+          <w:sz w:val="19"/>
+          <w:szCs w:val="19"/>
+          <w:lang w:val="es-MX"/>
+        </w:rPr>
+      </w:pPr>
+      <w:r>
+        <w:rPr>
+          <w:rFonts w:ascii="Cascadia Mono" w:hAnsi="Cascadia Mono" w:cs="Cascadia Mono"/>
+          <w:color w:val="000000"/>
+          <w:sz w:val="19"/>
+          <w:szCs w:val="19"/>
+          <w:lang w:val="es-MX"/>
+        </w:rPr>
+        <w:t xml:space="preserve">    </w:t>
+      </w:r>
+      <w:proofErr w:type="spellStart"/>
+      <w:r>
+        <w:rPr>
+          <w:rFonts w:ascii="Cascadia Mono" w:hAnsi="Cascadia Mono" w:cs="Cascadia Mono"/>
+          <w:color w:val="0000FF"/>
+          <w:sz w:val="19"/>
+          <w:szCs w:val="19"/>
+          <w:lang w:val="es-MX"/>
+        </w:rPr>
+        <w:t>public</w:t>
+      </w:r>
+      <w:proofErr w:type="spellEnd"/>
+      <w:r>
+        <w:rPr>
+          <w:rFonts w:ascii="Cascadia Mono" w:hAnsi="Cascadia Mono" w:cs="Cascadia Mono"/>
+          <w:color w:val="000000"/>
+          <w:sz w:val="19"/>
+          <w:szCs w:val="19"/>
+          <w:lang w:val="es-MX"/>
+        </w:rPr>
+        <w:t xml:space="preserve"> </w:t>
+      </w:r>
+      <w:r>
+        <w:rPr>
+          <w:rFonts w:ascii="Cascadia Mono" w:hAnsi="Cascadia Mono" w:cs="Cascadia Mono"/>
+          <w:color w:val="0000FF"/>
+          <w:sz w:val="19"/>
+          <w:szCs w:val="19"/>
+          <w:lang w:val="es-MX"/>
+        </w:rPr>
+        <w:t>virtual</w:t>
+      </w:r>
+      <w:r>
+        <w:rPr>
+          <w:rFonts w:ascii="Cascadia Mono" w:hAnsi="Cascadia Mono" w:cs="Cascadia Mono"/>
+          <w:color w:val="000000"/>
+          <w:sz w:val="19"/>
+          <w:szCs w:val="19"/>
+          <w:lang w:val="es-MX"/>
+        </w:rPr>
+        <w:t xml:space="preserve"> </w:t>
+      </w:r>
+      <w:proofErr w:type="spellStart"/>
+      <w:r>
+        <w:rPr>
+          <w:rFonts w:ascii="Cascadia Mono" w:hAnsi="Cascadia Mono" w:cs="Cascadia Mono"/>
+          <w:color w:val="0000FF"/>
+          <w:sz w:val="19"/>
+          <w:szCs w:val="19"/>
+          <w:lang w:val="es-MX"/>
+        </w:rPr>
+        <w:t>void</w:t>
+      </w:r>
+      <w:proofErr w:type="spellEnd"/>
+      <w:r>
+        <w:rPr>
+          <w:rFonts w:ascii="Cascadia Mono" w:hAnsi="Cascadia Mono" w:cs="Cascadia Mono"/>
+          <w:color w:val="000000"/>
+          <w:sz w:val="19"/>
+          <w:szCs w:val="19"/>
+          <w:lang w:val="es-MX"/>
+        </w:rPr>
+        <w:t xml:space="preserve"> </w:t>
+      </w:r>
+      <w:proofErr w:type="spellStart"/>
+      <w:r>
+        <w:rPr>
+          <w:rFonts w:ascii="Cascadia Mono" w:hAnsi="Cascadia Mono" w:cs="Cascadia Mono"/>
+          <w:color w:val="000000"/>
+          <w:sz w:val="19"/>
+          <w:szCs w:val="19"/>
+          <w:lang w:val="es-MX"/>
+        </w:rPr>
+        <w:t>sonidoAnimal</w:t>
+      </w:r>
+      <w:proofErr w:type="spellEnd"/>
+      <w:r>
+        <w:rPr>
+          <w:rFonts w:ascii="Cascadia Mono" w:hAnsi="Cascadia Mono" w:cs="Cascadia Mono"/>
+          <w:color w:val="000000"/>
+          <w:sz w:val="19"/>
+          <w:szCs w:val="19"/>
+          <w:lang w:val="es-MX"/>
+        </w:rPr>
+        <w:t>()</w:t>
+      </w:r>
+    </w:p>
+    <w:p>
+      <w:pPr>
+        <w:autoSpaceDE w:val="0"/>
+        <w:autoSpaceDN w:val="0"/>
+        <w:adjustRightInd w:val="0"/>
+        <w:spacing w:after="0" w:line="240" w:lineRule="auto"/>
+        <w:rPr>
+          <w:rFonts w:ascii="Cascadia Mono" w:hAnsi="Cascadia Mono" w:cs="Cascadia Mono"/>
+          <w:color w:val="000000"/>
+          <w:sz w:val="19"/>
+          <w:szCs w:val="19"/>
+          <w:lang w:val="es-MX"/>
+        </w:rPr>
+      </w:pPr>
+      <w:r>
+        <w:rPr>
+          <w:rFonts w:ascii="Cascadia Mono" w:hAnsi="Cascadia Mono" w:cs="Cascadia Mono"/>
+          <w:color w:val="000000"/>
+          <w:sz w:val="19"/>
+          <w:szCs w:val="19"/>
+          <w:lang w:val="es-MX"/>
+        </w:rPr>
+        <w:t xml:space="preserve">    {</w:t>
+      </w:r>
+    </w:p>
+    <w:p>
+      <w:pPr>
+        <w:autoSpaceDE w:val="0"/>
+        <w:autoSpaceDN w:val="0"/>
+        <w:adjustRightInd w:val="0"/>
+        <w:spacing w:after="0" w:line="240" w:lineRule="auto"/>
+        <w:rPr>
+          <w:rFonts w:ascii="Cascadia Mono" w:hAnsi="Cascadia Mono" w:cs="Cascadia Mono"/>
+          <w:color w:val="000000"/>
+          <w:sz w:val="19"/>
+          <w:szCs w:val="19"/>
+          <w:lang w:val="es-MX"/>
+        </w:rPr>
+      </w:pPr>
+      <w:r>
+        <w:rPr>
+          <w:rFonts w:ascii="Cascadia Mono" w:hAnsi="Cascadia Mono" w:cs="Cascadia Mono"/>
+          <w:color w:val="000000"/>
+          <w:sz w:val="19"/>
+          <w:szCs w:val="19"/>
+          <w:lang w:val="es-MX"/>
+        </w:rPr>
+        <w:t xml:space="preserve">        </w:t>
+      </w:r>
+      <w:proofErr w:type="spellStart"/>
+      <w:r>
+        <w:rPr>
+          <w:rFonts w:ascii="Cascadia Mono" w:hAnsi="Cascadia Mono" w:cs="Cascadia Mono"/>
+          <w:color w:val="000000"/>
+          <w:sz w:val="19"/>
+          <w:szCs w:val="19"/>
+          <w:lang w:val="es-MX"/>
+        </w:rPr>
+        <w:t>Console.WriteLine</w:t>
+      </w:r>
+      <w:proofErr w:type="spellEnd"/>
+      <w:r>
+        <w:rPr>
+          <w:rFonts w:ascii="Cascadia Mono" w:hAnsi="Cascadia Mono" w:cs="Cascadia Mono"/>
+          <w:color w:val="000000"/>
+          <w:sz w:val="19"/>
+          <w:szCs w:val="19"/>
+          <w:lang w:val="es-MX"/>
+        </w:rPr>
+        <w:t>(</w:t>
+      </w:r>
+      <w:r>
+        <w:rPr>
+          <w:rFonts w:ascii="Cascadia Mono" w:hAnsi="Cascadia Mono" w:cs="Cascadia Mono"/>
+          <w:color w:val="A31515"/>
+          <w:sz w:val="19"/>
+          <w:szCs w:val="19"/>
+          <w:lang w:val="es-MX"/>
+        </w:rPr>
+        <w:t>"El animal hace un sonido"</w:t>
+      </w:r>
+      <w:r>
+        <w:rPr>
+          <w:rFonts w:ascii="Cascadia Mono" w:hAnsi="Cascadia Mono" w:cs="Cascadia Mono"/>
+          <w:color w:val="000000"/>
+          <w:sz w:val="19"/>
+          <w:szCs w:val="19"/>
+          <w:lang w:val="es-MX"/>
+        </w:rPr>
+        <w:t>);</w:t>
+      </w:r>
+    </w:p>
+    <w:p>
+      <w:pPr>
+        <w:autoSpaceDE w:val="0"/>
+        <w:autoSpaceDN w:val="0"/>
+        <w:adjustRightInd w:val="0"/>
+        <w:spacing w:after="0" w:line="240" w:lineRule="auto"/>
+        <w:rPr>
+          <w:rFonts w:ascii="Cascadia Mono" w:hAnsi="Cascadia Mono" w:cs="Cascadia Mono"/>
+          <w:color w:val="000000"/>
+          <w:sz w:val="19"/>
+          <w:szCs w:val="19"/>
+          <w:lang w:val="es-MX"/>
+        </w:rPr>
+      </w:pPr>
+      <w:r>
+        <w:rPr>
+          <w:rFonts w:ascii="Cascadia Mono" w:hAnsi="Cascadia Mono" w:cs="Cascadia Mono"/>
+          <w:color w:val="000000"/>
+          <w:sz w:val="19"/>
+          <w:szCs w:val="19"/>
+          <w:lang w:val="es-MX"/>
+        </w:rPr>
+        <w:t xml:space="preserve">    }</w:t>
+      </w:r>
+    </w:p>
+    <w:p>
+      <w:pPr>
+        <w:autoSpaceDE w:val="0"/>
+        <w:autoSpaceDN w:val="0"/>
+        <w:adjustRightInd w:val="0"/>
+        <w:spacing w:after="0" w:line="240" w:lineRule="auto"/>
+        <w:rPr>
+          <w:rFonts w:ascii="Cascadia Mono" w:hAnsi="Cascadia Mono" w:cs="Cascadia Mono"/>
+          <w:color w:val="000000"/>
+          <w:sz w:val="19"/>
+          <w:szCs w:val="19"/>
+          <w:lang w:val="es-MX"/>
+        </w:rPr>
+      </w:pPr>
+      <w:r>
+        <w:rPr>
+          <w:rFonts w:ascii="Cascadia Mono" w:hAnsi="Cascadia Mono" w:cs="Cascadia Mono"/>
+          <w:color w:val="000000"/>
+          <w:sz w:val="19"/>
+          <w:szCs w:val="19"/>
+          <w:lang w:val="es-MX"/>
+        </w:rPr>
+        <w:t>}</w:t>
+      </w:r>
+    </w:p>
+    <w:p>
+      <w:pPr>
+        <w:autoSpaceDE w:val="0"/>
+        <w:autoSpaceDN w:val="0"/>
+        <w:adjustRightInd w:val="0"/>
+        <w:spacing w:after="0" w:line="240" w:lineRule="auto"/>
+        <w:rPr>
+          <w:rFonts w:ascii="Cascadia Mono" w:hAnsi="Cascadia Mono" w:cs="Cascadia Mono"/>
+          <w:color w:val="000000"/>
+          <w:sz w:val="19"/>
+          <w:szCs w:val="19"/>
+          <w:lang w:val="es-MX"/>
+        </w:rPr>
+      </w:pPr>
+    </w:p>
+    <w:p>
+      <w:pPr>
+        <w:autoSpaceDE w:val="0"/>
+        <w:autoSpaceDN w:val="0"/>
+        <w:adjustRightInd w:val="0"/>
+        <w:spacing w:after="0" w:line="240" w:lineRule="auto"/>
+        <w:rPr>
+          <w:rFonts w:ascii="Cascadia Mono" w:hAnsi="Cascadia Mono" w:cs="Cascadia Mono"/>
+          <w:color w:val="000000"/>
+          <w:sz w:val="19"/>
+          <w:szCs w:val="19"/>
+          <w:lang w:val="es-MX"/>
+        </w:rPr>
+      </w:pPr>
+      <w:proofErr w:type="spellStart"/>
+      <w:r>
+        <w:rPr>
+          <w:rFonts w:ascii="Cascadia Mono" w:hAnsi="Cascadia Mono" w:cs="Cascadia Mono"/>
+          <w:color w:val="0000FF"/>
+          <w:sz w:val="19"/>
+          <w:szCs w:val="19"/>
+          <w:lang w:val="es-MX"/>
+        </w:rPr>
+        <w:t>class</w:t>
+      </w:r>
+      <w:proofErr w:type="spellEnd"/>
+      <w:r>
+        <w:rPr>
+          <w:rFonts w:ascii="Cascadia Mono" w:hAnsi="Cascadia Mono" w:cs="Cascadia Mono"/>
+          <w:color w:val="000000"/>
+          <w:sz w:val="19"/>
+          <w:szCs w:val="19"/>
+          <w:lang w:val="es-MX"/>
+        </w:rPr>
+        <w:t xml:space="preserve"> </w:t>
+      </w:r>
+      <w:r>
+        <w:rPr>
+          <w:rFonts w:ascii="Cascadia Mono" w:hAnsi="Cascadia Mono" w:cs="Cascadia Mono"/>
+          <w:color w:val="2B91AF"/>
+          <w:sz w:val="19"/>
+          <w:szCs w:val="19"/>
+          <w:lang w:val="es-MX"/>
+        </w:rPr>
+        <w:t>Gato</w:t>
+      </w:r>
+      <w:r>
+        <w:rPr>
+          <w:rFonts w:ascii="Cascadia Mono" w:hAnsi="Cascadia Mono" w:cs="Cascadia Mono"/>
+          <w:color w:val="000000"/>
+          <w:sz w:val="19"/>
+          <w:szCs w:val="19"/>
+          <w:lang w:val="es-MX"/>
+        </w:rPr>
+        <w:t xml:space="preserve"> : Animal </w:t>
+      </w:r>
+      <w:r>
+        <w:rPr>
+          <w:rFonts w:ascii="Cascadia Mono" w:hAnsi="Cascadia Mono" w:cs="Cascadia Mono"/>
+          <w:color w:val="008000"/>
+          <w:sz w:val="19"/>
+          <w:szCs w:val="19"/>
+          <w:lang w:val="es-MX"/>
+        </w:rPr>
+        <w:t>// Clase derivada (hijo)</w:t>
+      </w:r>
+    </w:p>
+    <w:p>
+      <w:pPr>
+        <w:autoSpaceDE w:val="0"/>
+        <w:autoSpaceDN w:val="0"/>
+        <w:adjustRightInd w:val="0"/>
+        <w:spacing w:after="0" w:line="240" w:lineRule="auto"/>
+        <w:rPr>
+          <w:rFonts w:ascii="Cascadia Mono" w:hAnsi="Cascadia Mono" w:cs="Cascadia Mono"/>
+          <w:color w:val="000000"/>
+          <w:sz w:val="19"/>
+          <w:szCs w:val="19"/>
+          <w:lang w:val="es-MX"/>
+        </w:rPr>
+      </w:pPr>
+      <w:r>
+        <w:rPr>
+          <w:rFonts w:ascii="Cascadia Mono" w:hAnsi="Cascadia Mono" w:cs="Cascadia Mono"/>
+          <w:color w:val="000000"/>
+          <w:sz w:val="19"/>
+          <w:szCs w:val="19"/>
+          <w:lang w:val="es-MX"/>
+        </w:rPr>
+        <w:t>{</w:t>
+      </w:r>
+    </w:p>
+    <w:p>
+      <w:pPr>
+        <w:autoSpaceDE w:val="0"/>
+        <w:autoSpaceDN w:val="0"/>
+        <w:adjustRightInd w:val="0"/>
+        <w:spacing w:after="0" w:line="240" w:lineRule="auto"/>
+        <w:rPr>
+          <w:rFonts w:ascii="Cascadia Mono" w:hAnsi="Cascadia Mono" w:cs="Cascadia Mono"/>
+          <w:color w:val="000000"/>
+          <w:sz w:val="19"/>
+          <w:szCs w:val="19"/>
+          <w:lang w:val="es-MX"/>
+        </w:rPr>
+      </w:pPr>
+      <w:r>
+        <w:rPr>
+          <w:rFonts w:ascii="Cascadia Mono" w:hAnsi="Cascadia Mono" w:cs="Cascadia Mono"/>
+          <w:color w:val="000000"/>
+          <w:sz w:val="19"/>
+          <w:szCs w:val="19"/>
+          <w:lang w:val="es-MX"/>
+        </w:rPr>
+        <w:t xml:space="preserve">    </w:t>
+      </w:r>
+      <w:proofErr w:type="spellStart"/>
+      <w:r>
+        <w:rPr>
+          <w:rFonts w:ascii="Cascadia Mono" w:hAnsi="Cascadia Mono" w:cs="Cascadia Mono"/>
+          <w:color w:val="0000FF"/>
+          <w:sz w:val="19"/>
+          <w:szCs w:val="19"/>
+          <w:lang w:val="es-MX"/>
+        </w:rPr>
+        <w:t>public</w:t>
+      </w:r>
+      <w:proofErr w:type="spellEnd"/>
+      <w:r>
+        <w:rPr>
+          <w:rFonts w:ascii="Cascadia Mono" w:hAnsi="Cascadia Mono" w:cs="Cascadia Mono"/>
+          <w:color w:val="000000"/>
+          <w:sz w:val="19"/>
+          <w:szCs w:val="19"/>
+          <w:lang w:val="es-MX"/>
+        </w:rPr>
+        <w:t xml:space="preserve"> </w:t>
+      </w:r>
+      <w:proofErr w:type="spellStart"/>
+      <w:r>
+        <w:rPr>
+          <w:rFonts w:ascii="Cascadia Mono" w:hAnsi="Cascadia Mono" w:cs="Cascadia Mono"/>
+          <w:color w:val="0000FF"/>
+          <w:sz w:val="19"/>
+          <w:szCs w:val="19"/>
+          <w:lang w:val="es-MX"/>
+        </w:rPr>
+        <w:t>override</w:t>
+      </w:r>
+      <w:proofErr w:type="spellEnd"/>
+      <w:r>
+        <w:rPr>
+          <w:rFonts w:ascii="Cascadia Mono" w:hAnsi="Cascadia Mono" w:cs="Cascadia Mono"/>
+          <w:color w:val="000000"/>
+          <w:sz w:val="19"/>
+          <w:szCs w:val="19"/>
+          <w:lang w:val="es-MX"/>
+        </w:rPr>
+        <w:t xml:space="preserve"> </w:t>
+      </w:r>
+      <w:proofErr w:type="spellStart"/>
+      <w:r>
+        <w:rPr>
+          <w:rFonts w:ascii="Cascadia Mono" w:hAnsi="Cascadia Mono" w:cs="Cascadia Mono"/>
+          <w:color w:val="0000FF"/>
+          <w:sz w:val="19"/>
+          <w:szCs w:val="19"/>
+          <w:lang w:val="es-MX"/>
+        </w:rPr>
+        <w:t>void</w:t>
+      </w:r>
+      <w:proofErr w:type="spellEnd"/>
+      <w:r>
+        <w:rPr>
+          <w:rFonts w:ascii="Cascadia Mono" w:hAnsi="Cascadia Mono" w:cs="Cascadia Mono"/>
+          <w:color w:val="000000"/>
+          <w:sz w:val="19"/>
+          <w:szCs w:val="19"/>
+          <w:lang w:val="es-MX"/>
+        </w:rPr>
+        <w:t xml:space="preserve"> </w:t>
+      </w:r>
+      <w:proofErr w:type="spellStart"/>
+      <w:r>
+        <w:rPr>
+          <w:rFonts w:ascii="Cascadia Mono" w:hAnsi="Cascadia Mono" w:cs="Cascadia Mono"/>
+          <w:color w:val="000000"/>
+          <w:sz w:val="19"/>
+          <w:szCs w:val="19"/>
+          <w:lang w:val="es-MX"/>
+        </w:rPr>
+        <w:t>sonidoAnimal</w:t>
+      </w:r>
+      <w:proofErr w:type="spellEnd"/>
+      <w:r>
+        <w:rPr>
+          <w:rFonts w:ascii="Cascadia Mono" w:hAnsi="Cascadia Mono" w:cs="Cascadia Mono"/>
+          <w:color w:val="000000"/>
+          <w:sz w:val="19"/>
+          <w:szCs w:val="19"/>
+          <w:lang w:val="es-MX"/>
+        </w:rPr>
+        <w:t>()</w:t>
+      </w:r>
+    </w:p>
+    <w:p>
+      <w:pPr>
+        <w:autoSpaceDE w:val="0"/>
+        <w:autoSpaceDN w:val="0"/>
+        <w:adjustRightInd w:val="0"/>
+        <w:spacing w:after="0" w:line="240" w:lineRule="auto"/>
+        <w:rPr>
+          <w:rFonts w:ascii="Cascadia Mono" w:hAnsi="Cascadia Mono" w:cs="Cascadia Mono"/>
+          <w:color w:val="000000"/>
+          <w:sz w:val="19"/>
+          <w:szCs w:val="19"/>
+          <w:lang w:val="es-MX"/>
+        </w:rPr>
+      </w:pPr>
+      <w:r>
+        <w:rPr>
+          <w:rFonts w:ascii="Cascadia Mono" w:hAnsi="Cascadia Mono" w:cs="Cascadia Mono"/>
+          <w:color w:val="000000"/>
+          <w:sz w:val="19"/>
+          <w:szCs w:val="19"/>
+          <w:lang w:val="es-MX"/>
+        </w:rPr>
+        <w:t xml:space="preserve">    {</w:t>
+      </w:r>
+    </w:p>
+    <w:p>
+      <w:pPr>
+        <w:autoSpaceDE w:val="0"/>
+        <w:autoSpaceDN w:val="0"/>
+        <w:adjustRightInd w:val="0"/>
+        <w:spacing w:after="0" w:line="240" w:lineRule="auto"/>
+        <w:rPr>
+          <w:rFonts w:ascii="Cascadia Mono" w:hAnsi="Cascadia Mono" w:cs="Cascadia Mono"/>
+          <w:color w:val="000000"/>
+          <w:sz w:val="19"/>
+          <w:szCs w:val="19"/>
+          <w:lang w:val="es-MX"/>
+        </w:rPr>
+      </w:pPr>
+      <w:r>
+        <w:rPr>
+          <w:rFonts w:ascii="Cascadia Mono" w:hAnsi="Cascadia Mono" w:cs="Cascadia Mono"/>
+          <w:color w:val="000000"/>
+          <w:sz w:val="19"/>
+          <w:szCs w:val="19"/>
+          <w:lang w:val="es-MX"/>
+        </w:rPr>
+        <w:t xml:space="preserve">        </w:t>
+      </w:r>
+      <w:proofErr w:type="spellStart"/>
+      <w:r>
+        <w:rPr>
+          <w:rFonts w:ascii="Cascadia Mono" w:hAnsi="Cascadia Mono" w:cs="Cascadia Mono"/>
+          <w:color w:val="000000"/>
+          <w:sz w:val="19"/>
+          <w:szCs w:val="19"/>
+          <w:lang w:val="es-MX"/>
+        </w:rPr>
+        <w:t>Console.WriteLine</w:t>
+      </w:r>
+      <w:proofErr w:type="spellEnd"/>
+      <w:r>
+        <w:rPr>
+          <w:rFonts w:ascii="Cascadia Mono" w:hAnsi="Cascadia Mono" w:cs="Cascadia Mono"/>
+          <w:color w:val="000000"/>
+          <w:sz w:val="19"/>
+          <w:szCs w:val="19"/>
+          <w:lang w:val="es-MX"/>
+        </w:rPr>
+        <w:t>(</w:t>
+      </w:r>
+      <w:r>
+        <w:rPr>
+          <w:rFonts w:ascii="Cascadia Mono" w:hAnsi="Cascadia Mono" w:cs="Cascadia Mono"/>
+          <w:color w:val="A31515"/>
+          <w:sz w:val="19"/>
+          <w:szCs w:val="19"/>
+          <w:lang w:val="es-MX"/>
+        </w:rPr>
+        <w:t>"El gato dice: miau miau"</w:t>
+      </w:r>
+      <w:r>
+        <w:rPr>
+          <w:rFonts w:ascii="Cascadia Mono" w:hAnsi="Cascadia Mono" w:cs="Cascadia Mono"/>
+          <w:color w:val="000000"/>
+          <w:sz w:val="19"/>
+          <w:szCs w:val="19"/>
+          <w:lang w:val="es-MX"/>
+        </w:rPr>
+        <w:t>);</w:t>
+      </w:r>
+    </w:p>
+    <w:p>
+      <w:pPr>
+        <w:autoSpaceDE w:val="0"/>
+        <w:autoSpaceDN w:val="0"/>
+        <w:adjustRightInd w:val="0"/>
+        <w:spacing w:after="0" w:line="240" w:lineRule="auto"/>
+        <w:rPr>
+          <w:rFonts w:ascii="Cascadia Mono" w:hAnsi="Cascadia Mono" w:cs="Cascadia Mono"/>
+          <w:color w:val="000000"/>
+          <w:sz w:val="19"/>
+          <w:szCs w:val="19"/>
+          <w:lang w:val="es-MX"/>
+        </w:rPr>
+      </w:pPr>
+      <w:r>
+        <w:rPr>
+          <w:rFonts w:ascii="Cascadia Mono" w:hAnsi="Cascadia Mono" w:cs="Cascadia Mono"/>
+          <w:color w:val="000000"/>
+          <w:sz w:val="19"/>
+          <w:szCs w:val="19"/>
+          <w:lang w:val="es-MX"/>
+        </w:rPr>
+        <w:t xml:space="preserve">    }</w:t>
+      </w:r>
+    </w:p>
+    <w:p>
+      <w:pPr>
+        <w:autoSpaceDE w:val="0"/>
+        <w:autoSpaceDN w:val="0"/>
+        <w:adjustRightInd w:val="0"/>
+        <w:spacing w:after="0" w:line="240" w:lineRule="auto"/>
+        <w:rPr>
+          <w:rFonts w:ascii="Cascadia Mono" w:hAnsi="Cascadia Mono" w:cs="Cascadia Mono"/>
+          <w:color w:val="000000"/>
+          <w:sz w:val="19"/>
+          <w:szCs w:val="19"/>
+          <w:lang w:val="es-MX"/>
+        </w:rPr>
+      </w:pPr>
+      <w:r>
+        <w:rPr>
+          <w:rFonts w:ascii="Cascadia Mono" w:hAnsi="Cascadia Mono" w:cs="Cascadia Mono"/>
+          <w:color w:val="000000"/>
+          <w:sz w:val="19"/>
+          <w:szCs w:val="19"/>
+          <w:lang w:val="es-MX"/>
+        </w:rPr>
+        <w:t>}</w:t>
+      </w:r>
+    </w:p>
+    <w:p>
+      <w:pPr>
+        <w:autoSpaceDE w:val="0"/>
+        <w:autoSpaceDN w:val="0"/>
+        <w:adjustRightInd w:val="0"/>
+        <w:spacing w:after="0" w:line="240" w:lineRule="auto"/>
+        <w:rPr>
+          <w:rFonts w:ascii="Cascadia Mono" w:hAnsi="Cascadia Mono" w:cs="Cascadia Mono"/>
+          <w:color w:val="000000"/>
+          <w:sz w:val="19"/>
+          <w:szCs w:val="19"/>
+          <w:lang w:val="es-MX"/>
+        </w:rPr>
+      </w:pPr>
+    </w:p>
+    <w:p>
+      <w:pPr>
+        <w:autoSpaceDE w:val="0"/>
+        <w:autoSpaceDN w:val="0"/>
+        <w:adjustRightInd w:val="0"/>
+        <w:spacing w:after="0" w:line="240" w:lineRule="auto"/>
+        <w:rPr>
+          <w:rFonts w:ascii="Cascadia Mono" w:hAnsi="Cascadia Mono" w:cs="Cascadia Mono"/>
+          <w:color w:val="000000"/>
+          <w:sz w:val="19"/>
+          <w:szCs w:val="19"/>
+          <w:lang w:val="es-MX"/>
+        </w:rPr>
+      </w:pPr>
+      <w:proofErr w:type="spellStart"/>
+      <w:r>
+        <w:rPr>
+          <w:rFonts w:ascii="Cascadia Mono" w:hAnsi="Cascadia Mono" w:cs="Cascadia Mono"/>
+          <w:color w:val="0000FF"/>
+          <w:sz w:val="19"/>
+          <w:szCs w:val="19"/>
+          <w:lang w:val="es-MX"/>
+        </w:rPr>
+        <w:t>class</w:t>
+      </w:r>
+      <w:proofErr w:type="spellEnd"/>
+      <w:r>
+        <w:rPr>
+          <w:rFonts w:ascii="Cascadia Mono" w:hAnsi="Cascadia Mono" w:cs="Cascadia Mono"/>
+          <w:color w:val="000000"/>
+          <w:sz w:val="19"/>
+          <w:szCs w:val="19"/>
+          <w:lang w:val="es-MX"/>
+        </w:rPr>
+        <w:t xml:space="preserve"> </w:t>
+      </w:r>
+      <w:r>
+        <w:rPr>
+          <w:rFonts w:ascii="Cascadia Mono" w:hAnsi="Cascadia Mono" w:cs="Cascadia Mono"/>
+          <w:color w:val="2B91AF"/>
+          <w:sz w:val="19"/>
+          <w:szCs w:val="19"/>
+          <w:lang w:val="es-MX"/>
+        </w:rPr>
+        <w:t>Perro</w:t>
+      </w:r>
+      <w:r>
+        <w:rPr>
+          <w:rFonts w:ascii="Cascadia Mono" w:hAnsi="Cascadia Mono" w:cs="Cascadia Mono"/>
+          <w:color w:val="000000"/>
+          <w:sz w:val="19"/>
+          <w:szCs w:val="19"/>
+          <w:lang w:val="es-MX"/>
+        </w:rPr>
+        <w:t xml:space="preserve"> : Animal </w:t>
+      </w:r>
+      <w:r>
+        <w:rPr>
+          <w:rFonts w:ascii="Cascadia Mono" w:hAnsi="Cascadia Mono" w:cs="Cascadia Mono"/>
+          <w:color w:val="008000"/>
+          <w:sz w:val="19"/>
+          <w:szCs w:val="19"/>
+          <w:lang w:val="es-MX"/>
+        </w:rPr>
+        <w:t>// Clase derivada (hijo)</w:t>
+      </w:r>
+    </w:p>
+    <w:p>
+      <w:pPr>
+        <w:autoSpaceDE w:val="0"/>
+        <w:autoSpaceDN w:val="0"/>
+        <w:adjustRightInd w:val="0"/>
+        <w:spacing w:after="0" w:line="240" w:lineRule="auto"/>
+        <w:rPr>
+          <w:rFonts w:ascii="Cascadia Mono" w:hAnsi="Cascadia Mono" w:cs="Cascadia Mono"/>
+          <w:color w:val="000000"/>
+          <w:sz w:val="19"/>
+          <w:szCs w:val="19"/>
+          <w:lang w:val="es-MX"/>
+        </w:rPr>
+      </w:pPr>
+      <w:r>
+        <w:rPr>
+          <w:rFonts w:ascii="Cascadia Mono" w:hAnsi="Cascadia Mono" w:cs="Cascadia Mono"/>
+          <w:color w:val="000000"/>
+          <w:sz w:val="19"/>
+          <w:szCs w:val="19"/>
+          <w:lang w:val="es-MX"/>
+        </w:rPr>
+        <w:t>{</w:t>
+      </w:r>
+    </w:p>
+    <w:p>
+      <w:pPr>
+        <w:autoSpaceDE w:val="0"/>
+        <w:autoSpaceDN w:val="0"/>
+        <w:adjustRightInd w:val="0"/>
+        <w:spacing w:after="0" w:line="240" w:lineRule="auto"/>
+        <w:rPr>
+          <w:rFonts w:ascii="Cascadia Mono" w:hAnsi="Cascadia Mono" w:cs="Cascadia Mono"/>
+          <w:color w:val="000000"/>
+          <w:sz w:val="19"/>
+          <w:szCs w:val="19"/>
+          <w:lang w:val="es-MX"/>
+        </w:rPr>
+      </w:pPr>
+      <w:r>
+        <w:rPr>
+          <w:rFonts w:ascii="Cascadia Mono" w:hAnsi="Cascadia Mono" w:cs="Cascadia Mono"/>
+          <w:color w:val="000000"/>
+          <w:sz w:val="19"/>
+          <w:szCs w:val="19"/>
+          <w:lang w:val="es-MX"/>
+        </w:rPr>
+        <w:t xml:space="preserve">    </w:t>
+      </w:r>
+      <w:proofErr w:type="spellStart"/>
+      <w:r>
+        <w:rPr>
+          <w:rFonts w:ascii="Cascadia Mono" w:hAnsi="Cascadia Mono" w:cs="Cascadia Mono"/>
+          <w:color w:val="0000FF"/>
+          <w:sz w:val="19"/>
+          <w:szCs w:val="19"/>
+          <w:lang w:val="es-MX"/>
+        </w:rPr>
+        <w:t>public</w:t>
+      </w:r>
+      <w:proofErr w:type="spellEnd"/>
+      <w:r>
+        <w:rPr>
+          <w:rFonts w:ascii="Cascadia Mono" w:hAnsi="Cascadia Mono" w:cs="Cascadia Mono"/>
+          <w:color w:val="000000"/>
+          <w:sz w:val="19"/>
+          <w:szCs w:val="19"/>
+          <w:lang w:val="es-MX"/>
+        </w:rPr>
+        <w:t xml:space="preserve"> </w:t>
+      </w:r>
+      <w:proofErr w:type="spellStart"/>
+      <w:r>
+        <w:rPr>
+          <w:rFonts w:ascii="Cascadia Mono" w:hAnsi="Cascadia Mono" w:cs="Cascadia Mono"/>
+          <w:color w:val="0000FF"/>
+          <w:sz w:val="19"/>
+          <w:szCs w:val="19"/>
+          <w:lang w:val="es-MX"/>
+        </w:rPr>
+        <w:t>override</w:t>
+      </w:r>
+      <w:proofErr w:type="spellEnd"/>
+      <w:r>
+        <w:rPr>
+          <w:rFonts w:ascii="Cascadia Mono" w:hAnsi="Cascadia Mono" w:cs="Cascadia Mono"/>
+          <w:color w:val="000000"/>
+          <w:sz w:val="19"/>
+          <w:szCs w:val="19"/>
+          <w:lang w:val="es-MX"/>
+        </w:rPr>
+        <w:t xml:space="preserve"> </w:t>
+      </w:r>
+      <w:proofErr w:type="spellStart"/>
+      <w:r>
+        <w:rPr>
+          <w:rFonts w:ascii="Cascadia Mono" w:hAnsi="Cascadia Mono" w:cs="Cascadia Mono"/>
+          <w:color w:val="0000FF"/>
+          <w:sz w:val="19"/>
+          <w:szCs w:val="19"/>
+          <w:lang w:val="es-MX"/>
+        </w:rPr>
+        <w:t>void</w:t>
+      </w:r>
+      <w:proofErr w:type="spellEnd"/>
+      <w:r>
+        <w:rPr>
+          <w:rFonts w:ascii="Cascadia Mono" w:hAnsi="Cascadia Mono" w:cs="Cascadia Mono"/>
+          <w:color w:val="000000"/>
+          <w:sz w:val="19"/>
+          <w:szCs w:val="19"/>
+          <w:lang w:val="es-MX"/>
+        </w:rPr>
+        <w:t xml:space="preserve"> </w:t>
+      </w:r>
+      <w:proofErr w:type="spellStart"/>
+      <w:r>
+        <w:rPr>
+          <w:rFonts w:ascii="Cascadia Mono" w:hAnsi="Cascadia Mono" w:cs="Cascadia Mono"/>
+          <w:color w:val="000000"/>
+          <w:sz w:val="19"/>
+          <w:szCs w:val="19"/>
+          <w:lang w:val="es-MX"/>
+        </w:rPr>
+        <w:t>sonidoAnimal</w:t>
+      </w:r>
+      <w:proofErr w:type="spellEnd"/>
+      <w:r>
+        <w:rPr>
+          <w:rFonts w:ascii="Cascadia Mono" w:hAnsi="Cascadia Mono" w:cs="Cascadia Mono"/>
+          <w:color w:val="000000"/>
+          <w:sz w:val="19"/>
+          <w:szCs w:val="19"/>
+          <w:lang w:val="es-MX"/>
+        </w:rPr>
+        <w:t>()</w:t>
+      </w:r>
+    </w:p>
+    <w:p>
+      <w:pPr>
+        <w:autoSpaceDE w:val="0"/>
+        <w:autoSpaceDN w:val="0"/>
+        <w:adjustRightInd w:val="0"/>
+        <w:spacing w:after="0" w:line="240" w:lineRule="auto"/>
+        <w:rPr>
+          <w:rFonts w:ascii="Cascadia Mono" w:hAnsi="Cascadia Mono" w:cs="Cascadia Mono"/>
+          <w:color w:val="000000"/>
+          <w:sz w:val="19"/>
+          <w:szCs w:val="19"/>
+          <w:lang w:val="es-MX"/>
+        </w:rPr>
+      </w:pPr>
+      <w:r>
+        <w:rPr>
+          <w:rFonts w:ascii="Cascadia Mono" w:hAnsi="Cascadia Mono" w:cs="Cascadia Mono"/>
+          <w:color w:val="000000"/>
+          <w:sz w:val="19"/>
+          <w:szCs w:val="19"/>
+          <w:lang w:val="es-MX"/>
+        </w:rPr>
+        <w:t xml:space="preserve">    {</w:t>
+      </w:r>
+    </w:p>
+    <w:p>
+      <w:pPr>
+        <w:autoSpaceDE w:val="0"/>
+        <w:autoSpaceDN w:val="0"/>
+        <w:adjustRightInd w:val="0"/>
+        <w:spacing w:after="0" w:line="240" w:lineRule="auto"/>
+        <w:rPr>
+          <w:rFonts w:ascii="Cascadia Mono" w:hAnsi="Cascadia Mono" w:cs="Cascadia Mono"/>
+          <w:color w:val="000000"/>
+          <w:sz w:val="19"/>
+          <w:szCs w:val="19"/>
+          <w:lang w:val="es-MX"/>
+        </w:rPr>
+      </w:pPr>
+      <w:r>
+        <w:rPr>
+          <w:rFonts w:ascii="Cascadia Mono" w:hAnsi="Cascadia Mono" w:cs="Cascadia Mono"/>
+          <w:color w:val="000000"/>
+          <w:sz w:val="19"/>
+          <w:szCs w:val="19"/>
+          <w:lang w:val="es-MX"/>
+        </w:rPr>
+        <w:t xml:space="preserve">        </w:t>
+      </w:r>
+      <w:proofErr w:type="spellStart"/>
+      <w:r>
+        <w:rPr>
+          <w:rFonts w:ascii="Cascadia Mono" w:hAnsi="Cascadia Mono" w:cs="Cascadia Mono"/>
+          <w:color w:val="000000"/>
+          <w:sz w:val="19"/>
+          <w:szCs w:val="19"/>
+          <w:lang w:val="es-MX"/>
+        </w:rPr>
+        <w:t>Console.WriteLine</w:t>
+      </w:r>
+      <w:proofErr w:type="spellEnd"/>
+      <w:r>
+        <w:rPr>
+          <w:rFonts w:ascii="Cascadia Mono" w:hAnsi="Cascadia Mono" w:cs="Cascadia Mono"/>
+          <w:color w:val="000000"/>
+          <w:sz w:val="19"/>
+          <w:szCs w:val="19"/>
+          <w:lang w:val="es-MX"/>
+        </w:rPr>
+        <w:t>(</w:t>
+      </w:r>
+      <w:r>
+        <w:rPr>
+          <w:rFonts w:ascii="Cascadia Mono" w:hAnsi="Cascadia Mono" w:cs="Cascadia Mono"/>
+          <w:color w:val="A31515"/>
+          <w:sz w:val="19"/>
+          <w:szCs w:val="19"/>
+          <w:lang w:val="es-MX"/>
+        </w:rPr>
+        <w:t>"El perro dice: guau guau"</w:t>
+      </w:r>
+      <w:r>
+        <w:rPr>
+          <w:rFonts w:ascii="Cascadia Mono" w:hAnsi="Cascadia Mono" w:cs="Cascadia Mono"/>
+          <w:color w:val="000000"/>
+          <w:sz w:val="19"/>
+          <w:szCs w:val="19"/>
+          <w:lang w:val="es-MX"/>
+        </w:rPr>
+        <w:t>);</w:t>
+      </w:r>
+    </w:p>
+    <w:p>
+      <w:pPr>
+        <w:autoSpaceDE w:val="0"/>
+        <w:autoSpaceDN w:val="0"/>
+        <w:adjustRightInd w:val="0"/>
+        <w:spacing w:after="0" w:line="240" w:lineRule="auto"/>
+        <w:rPr>
+          <w:rFonts w:ascii="Cascadia Mono" w:hAnsi="Cascadia Mono" w:cs="Cascadia Mono"/>
+          <w:color w:val="000000"/>
+          <w:sz w:val="19"/>
+          <w:szCs w:val="19"/>
+          <w:lang w:val="es-MX"/>
+        </w:rPr>
+      </w:pPr>
+      <w:r>
+        <w:rPr>
+          <w:rFonts w:ascii="Cascadia Mono" w:hAnsi="Cascadia Mono" w:cs="Cascadia Mono"/>
+          <w:color w:val="000000"/>
+          <w:sz w:val="19"/>
+          <w:szCs w:val="19"/>
+          <w:lang w:val="es-MX"/>
+        </w:rPr>
+        <w:t xml:space="preserve">    }</w:t>
+      </w:r>
+    </w:p>
+    <w:p>
+      <w:pPr>
+        <w:rPr>
+          <w:lang w:val="es-MX"/>
+        </w:rPr>
+      </w:pPr>
+      <w:r>
+        <w:rPr>
+          <w:rFonts w:ascii="Cascadia Mono" w:hAnsi="Cascadia Mono" w:cs="Cascadia Mono"/>
+          <w:color w:val="000000"/>
+          <w:sz w:val="19"/>
+          <w:szCs w:val="19"/>
+          <w:lang w:val="es-MX"/>
+        </w:rPr>
+        <w:t>}</w:t>
+      </w:r>
+    </w:p>
+    <w:p>
+      <w:pPr>
+        <w:pStyle w:val="Ttulo2"/>
+        <w:rPr>
+          <w:lang w:val="es-MX"/>
+        </w:rPr>
+      </w:pPr>
+      <w:r>
+        <w:rPr>
+          <w:lang w:val="es-MX"/>
+        </w:rPr>
+        <w:lastRenderedPageBreak/>
         <w:t>Interfaces</w:t>
       </w:r>
     </w:p>
@@ -1163,7 +3331,6 @@
         <w:rPr>
           <w:lang w:val="es-MX"/>
         </w:rPr>
-        <w:lastRenderedPageBreak/>
         <w:t>Definen métodos y propiedades</w:t>
       </w:r>
       <w:r>
@@ -1290,7 +3457,35 @@
         <w:rPr>
           <w:lang w:val="es-MX"/>
         </w:rPr>
-        <w:t>De forma predeterminada, los miembros de una interfaz son abstract y public.</w:t>
+        <w:t xml:space="preserve">De forma predeterminada, los miembros de una interfaz son </w:t>
+      </w:r>
+      <w:proofErr w:type="spellStart"/>
+      <w:r>
+        <w:rPr>
+          <w:lang w:val="es-MX"/>
+        </w:rPr>
+        <w:t>abstract</w:t>
+      </w:r>
+      <w:proofErr w:type="spellEnd"/>
+      <w:r>
+        <w:rPr>
+          <w:lang w:val="es-MX"/>
+        </w:rPr>
+        <w:t xml:space="preserve"> y </w:t>
+      </w:r>
+      <w:proofErr w:type="spellStart"/>
+      <w:r>
+        <w:rPr>
+          <w:lang w:val="es-MX"/>
+        </w:rPr>
+        <w:t>public</w:t>
+      </w:r>
+      <w:proofErr w:type="spellEnd"/>
+      <w:r>
+        <w:rPr>
+          <w:lang w:val="es-MX"/>
+        </w:rPr>
+        <w:t>.</w:t>
       </w:r>
     </w:p>
     <w:p>
@@ -1387,6 +3582,7 @@
         </w:rPr>
         <w:t xml:space="preserve"> </w:t>
       </w:r>
+      <w:proofErr w:type="spellStart"/>
       <w:r>
         <w:rPr>
           <w:rFonts w:ascii="Cascadia Mono" w:hAnsi="Cascadia Mono" w:cs="Cascadia Mono"/>
@@ -1397,6 +3593,7 @@
         </w:rPr>
         <w:t>IFigura</w:t>
       </w:r>
+      <w:proofErr w:type="spellEnd"/>
     </w:p>
     <w:p>
       <w:pPr>
@@ -1447,6 +3644,7 @@
         </w:rPr>
         <w:t xml:space="preserve">    </w:t>
       </w:r>
+      <w:proofErr w:type="spellStart"/>
       <w:r>
         <w:rPr>
           <w:rFonts w:ascii="Cascadia Mono" w:hAnsi="Cascadia Mono" w:cs="Cascadia Mono"/>
@@ -1457,30 +3655,47 @@
         </w:rPr>
         <w:t>double</w:t>
       </w:r>
-      <w:r>
-        <w:rPr>
-          <w:rFonts w:ascii="Cascadia Mono" w:hAnsi="Cascadia Mono" w:cs="Cascadia Mono"/>
-          <w:color w:val="000000"/>
-          <w:sz w:val="19"/>
-          <w:szCs w:val="19"/>
-          <w:lang w:val="es-MX"/>
-        </w:rPr>
-        <w:t xml:space="preserve"> CalcularArea();</w:t>
-      </w:r>
-    </w:p>
-    <w:p>
-      <w:pPr>
-        <w:rPr>
-          <w:lang w:val="es-MX"/>
-        </w:rPr>
-      </w:pPr>
-      <w:r>
-        <w:rPr>
-          <w:rFonts w:ascii="Cascadia Mono" w:hAnsi="Cascadia Mono" w:cs="Cascadia Mono"/>
-          <w:color w:val="000000"/>
-          <w:sz w:val="19"/>
-          <w:szCs w:val="19"/>
-          <w:lang w:val="es-MX"/>
+      <w:proofErr w:type="spellEnd"/>
+      <w:r>
+        <w:rPr>
+          <w:rFonts w:ascii="Cascadia Mono" w:hAnsi="Cascadia Mono" w:cs="Cascadia Mono"/>
+          <w:color w:val="000000"/>
+          <w:sz w:val="19"/>
+          <w:szCs w:val="19"/>
+          <w:lang w:val="es-MX"/>
+        </w:rPr>
+        <w:t xml:space="preserve"> </w:t>
+      </w:r>
+      <w:proofErr w:type="spellStart"/>
+      <w:r>
+        <w:rPr>
+          <w:rFonts w:ascii="Cascadia Mono" w:hAnsi="Cascadia Mono" w:cs="Cascadia Mono"/>
+          <w:color w:val="000000"/>
+          <w:sz w:val="19"/>
+          <w:szCs w:val="19"/>
+          <w:lang w:val="es-MX"/>
+        </w:rPr>
+        <w:t>CalcularArea</w:t>
+      </w:r>
+      <w:proofErr w:type="spellEnd"/>
+      <w:r>
+        <w:rPr>
+          <w:rFonts w:ascii="Cascadia Mono" w:hAnsi="Cascadia Mono" w:cs="Cascadia Mono"/>
+          <w:color w:val="000000"/>
+          <w:sz w:val="19"/>
+          <w:szCs w:val="19"/>
+          <w:lang w:val="es-MX"/>
+        </w:rPr>
+        <w:t>();</w:t>
+      </w:r>
+    </w:p>
+    <w:p>
+      <w:r>
+        <w:rPr>
+          <w:rFonts w:ascii="Cascadia Mono" w:hAnsi="Cascadia Mono" w:cs="Cascadia Mono"/>
+          <w:color w:val="000000"/>
+          <w:sz w:val="19"/>
+          <w:szCs w:val="19"/>
         </w:rPr>
         <w:t>}</w:t>
       </w:r>
@@ -1496,7 +3711,6 @@
           <w:color w:val="000000"/>
           <w:sz w:val="19"/>
           <w:szCs w:val="19"/>
-          <w:lang w:val="es-MX"/>
         </w:rPr>
       </w:pPr>
       <w:r>
@@ -1505,7 +3719,6 @@
           <w:color w:val="0000FF"/>
           <w:sz w:val="19"/>
           <w:szCs w:val="19"/>
-          <w:lang w:val="es-MX"/>
         </w:rPr>
         <w:t>class</w:t>
       </w:r>
@@ -1515,52 +3728,60 @@
           <w:color w:val="000000"/>
           <w:sz w:val="19"/>
           <w:szCs w:val="19"/>
-          <w:lang w:val="es-MX"/>
         </w:rPr>
         <w:t xml:space="preserve"> </w:t>
       </w:r>
+      <w:proofErr w:type="spellStart"/>
       <w:r>
         <w:rPr>
           <w:rFonts w:ascii="Cascadia Mono" w:hAnsi="Cascadia Mono" w:cs="Cascadia Mono"/>
           <w:color w:val="2B91AF"/>
           <w:sz w:val="19"/>
           <w:szCs w:val="19"/>
-          <w:lang w:val="es-MX"/>
         </w:rPr>
         <w:t>Circulo</w:t>
       </w:r>
-      <w:r>
-        <w:rPr>
-          <w:rFonts w:ascii="Cascadia Mono" w:hAnsi="Cascadia Mono" w:cs="Cascadia Mono"/>
-          <w:color w:val="000000"/>
-          <w:sz w:val="19"/>
-          <w:szCs w:val="19"/>
-          <w:lang w:val="es-MX"/>
-        </w:rPr>
-        <w:t xml:space="preserve"> : IFigura</w:t>
-      </w:r>
-    </w:p>
-    <w:p>
-      <w:pPr>
-        <w:autoSpaceDE w:val="0"/>
-        <w:autoSpaceDN w:val="0"/>
-        <w:adjustRightInd w:val="0"/>
-        <w:spacing w:after="0" w:line="240" w:lineRule="auto"/>
-        <w:rPr>
-          <w:rFonts w:ascii="Cascadia Mono" w:hAnsi="Cascadia Mono" w:cs="Cascadia Mono"/>
-          <w:color w:val="000000"/>
-          <w:sz w:val="19"/>
-          <w:szCs w:val="19"/>
-          <w:lang w:val="es-MX"/>
-        </w:rPr>
-      </w:pPr>
-      <w:r>
-        <w:rPr>
-          <w:rFonts w:ascii="Cascadia Mono" w:hAnsi="Cascadia Mono" w:cs="Cascadia Mono"/>
-          <w:color w:val="000000"/>
-          <w:sz w:val="19"/>
-          <w:szCs w:val="19"/>
-          <w:lang w:val="es-MX"/>
+      <w:proofErr w:type="spellEnd"/>
+      <w:r>
+        <w:rPr>
+          <w:rFonts w:ascii="Cascadia Mono" w:hAnsi="Cascadia Mono" w:cs="Cascadia Mono"/>
+          <w:color w:val="000000"/>
+          <w:sz w:val="19"/>
+          <w:szCs w:val="19"/>
+        </w:rPr>
+        <w:t xml:space="preserve"> : </w:t>
+      </w:r>
+      <w:proofErr w:type="spellStart"/>
+      <w:r>
+        <w:rPr>
+          <w:rFonts w:ascii="Cascadia Mono" w:hAnsi="Cascadia Mono" w:cs="Cascadia Mono"/>
+          <w:color w:val="000000"/>
+          <w:sz w:val="19"/>
+          <w:szCs w:val="19"/>
+        </w:rPr>
+        <w:t>IFigura</w:t>
+      </w:r>
+      <w:proofErr w:type="spellEnd"/>
+    </w:p>
+    <w:p>
+      <w:pPr>
+        <w:autoSpaceDE w:val="0"/>
+        <w:autoSpaceDN w:val="0"/>
+        <w:adjustRightInd w:val="0"/>
+        <w:spacing w:after="0" w:line="240" w:lineRule="auto"/>
+        <w:rPr>
+          <w:rFonts w:ascii="Cascadia Mono" w:hAnsi="Cascadia Mono" w:cs="Cascadia Mono"/>
+          <w:color w:val="000000"/>
+          <w:sz w:val="19"/>
+          <w:szCs w:val="19"/>
+        </w:rPr>
+      </w:pPr>
+      <w:r>
+        <w:rPr>
+          <w:rFonts w:ascii="Cascadia Mono" w:hAnsi="Cascadia Mono" w:cs="Cascadia Mono"/>
+          <w:color w:val="000000"/>
+          <w:sz w:val="19"/>
+          <w:szCs w:val="19"/>
         </w:rPr>
         <w:t>{</w:t>
       </w:r>
@@ -1576,16 +3797,14 @@
           <w:color w:val="000000"/>
           <w:sz w:val="19"/>
           <w:szCs w:val="19"/>
-          <w:lang w:val="es-MX"/>
-        </w:rPr>
-      </w:pPr>
-      <w:r>
-        <w:rPr>
-          <w:rFonts w:ascii="Cascadia Mono" w:hAnsi="Cascadia Mono" w:cs="Cascadia Mono"/>
-          <w:color w:val="000000"/>
-          <w:sz w:val="19"/>
-          <w:szCs w:val="19"/>
-          <w:lang w:val="es-MX"/>
+        </w:rPr>
+      </w:pPr>
+      <w:r>
+        <w:rPr>
+          <w:rFonts w:ascii="Cascadia Mono" w:hAnsi="Cascadia Mono" w:cs="Cascadia Mono"/>
+          <w:color w:val="000000"/>
+          <w:sz w:val="19"/>
+          <w:szCs w:val="19"/>
         </w:rPr>
         <w:t xml:space="preserve">    </w:t>
       </w:r>
@@ -1595,7 +3814,6 @@
           <w:color w:val="0000FF"/>
           <w:sz w:val="19"/>
           <w:szCs w:val="19"/>
-          <w:lang w:val="es-MX"/>
         </w:rPr>
         <w:t>public</w:t>
       </w:r>
@@ -1605,7 +3823,6 @@
           <w:color w:val="000000"/>
           <w:sz w:val="19"/>
           <w:szCs w:val="19"/>
-          <w:lang w:val="es-MX"/>
         </w:rPr>
         <w:t xml:space="preserve"> </w:t>
       </w:r>
@@ -1615,7 +3832,6 @@
           <w:color w:val="0000FF"/>
           <w:sz w:val="19"/>
           <w:szCs w:val="19"/>
-          <w:lang w:val="es-MX"/>
         </w:rPr>
         <w:t>double</w:t>
       </w:r>
@@ -1625,7 +3841,6 @@
           <w:color w:val="000000"/>
           <w:sz w:val="19"/>
           <w:szCs w:val="19"/>
-          <w:lang w:val="es-MX"/>
         </w:rPr>
         <w:t xml:space="preserve"> Radio { </w:t>
       </w:r>
@@ -1635,7 +3850,6 @@
           <w:color w:val="0000FF"/>
           <w:sz w:val="19"/>
           <w:szCs w:val="19"/>
-          <w:lang w:val="es-MX"/>
         </w:rPr>
         <w:t>get</w:t>
       </w:r>
@@ -1645,7 +3859,6 @@
           <w:color w:val="000000"/>
           <w:sz w:val="19"/>
           <w:szCs w:val="19"/>
-          <w:lang w:val="es-MX"/>
         </w:rPr>
         <w:t xml:space="preserve">; </w:t>
       </w:r>
@@ -1655,7 +3868,6 @@
           <w:color w:val="0000FF"/>
           <w:sz w:val="19"/>
           <w:szCs w:val="19"/>
-          <w:lang w:val="es-MX"/>
         </w:rPr>
         <w:t>set</w:t>
       </w:r>
@@ -1665,7 +3877,6 @@
           <w:color w:val="000000"/>
           <w:sz w:val="19"/>
           <w:szCs w:val="19"/>
-          <w:lang w:val="es-MX"/>
         </w:rPr>
         <w:t>; }</w:t>
       </w:r>
@@ -1681,31 +3892,28 @@
           <w:color w:val="000000"/>
           <w:sz w:val="19"/>
           <w:szCs w:val="19"/>
-          <w:lang w:val="es-MX"/>
-        </w:rPr>
-      </w:pPr>
-    </w:p>
-    <w:p>
-      <w:pPr>
-        <w:autoSpaceDE w:val="0"/>
-        <w:autoSpaceDN w:val="0"/>
-        <w:adjustRightInd w:val="0"/>
-        <w:spacing w:after="0" w:line="240" w:lineRule="auto"/>
-        <w:rPr>
-          <w:rFonts w:ascii="Cascadia Mono" w:hAnsi="Cascadia Mono" w:cs="Cascadia Mono"/>
-          <w:color w:val="000000"/>
-          <w:sz w:val="19"/>
-          <w:szCs w:val="19"/>
-          <w:lang w:val="es-MX"/>
-        </w:rPr>
-      </w:pPr>
-      <w:r>
-        <w:rPr>
-          <w:rFonts w:ascii="Cascadia Mono" w:hAnsi="Cascadia Mono" w:cs="Cascadia Mono"/>
-          <w:color w:val="000000"/>
-          <w:sz w:val="19"/>
-          <w:szCs w:val="19"/>
-          <w:lang w:val="es-MX"/>
+        </w:rPr>
+      </w:pPr>
+    </w:p>
+    <w:p>
+      <w:pPr>
+        <w:autoSpaceDE w:val="0"/>
+        <w:autoSpaceDN w:val="0"/>
+        <w:adjustRightInd w:val="0"/>
+        <w:spacing w:after="0" w:line="240" w:lineRule="auto"/>
+        <w:rPr>
+          <w:rFonts w:ascii="Cascadia Mono" w:hAnsi="Cascadia Mono" w:cs="Cascadia Mono"/>
+          <w:color w:val="000000"/>
+          <w:sz w:val="19"/>
+          <w:szCs w:val="19"/>
+        </w:rPr>
+      </w:pPr>
+      <w:r>
+        <w:rPr>
+          <w:rFonts w:ascii="Cascadia Mono" w:hAnsi="Cascadia Mono" w:cs="Cascadia Mono"/>
+          <w:color w:val="000000"/>
+          <w:sz w:val="19"/>
+          <w:szCs w:val="19"/>
         </w:rPr>
         <w:t xml:space="preserve">    </w:t>
       </w:r>
@@ -1715,7 +3923,6 @@
           <w:color w:val="0000FF"/>
           <w:sz w:val="19"/>
           <w:szCs w:val="19"/>
-          <w:lang w:val="es-MX"/>
         </w:rPr>
         <w:t>public</w:t>
       </w:r>
@@ -1725,7 +3932,6 @@
           <w:color w:val="000000"/>
           <w:sz w:val="19"/>
           <w:szCs w:val="19"/>
-          <w:lang w:val="es-MX"/>
         </w:rPr>
         <w:t xml:space="preserve"> </w:t>
       </w:r>
@@ -1735,7 +3941,6 @@
           <w:color w:val="0000FF"/>
           <w:sz w:val="19"/>
           <w:szCs w:val="19"/>
-          <w:lang w:val="es-MX"/>
         </w:rPr>
         <w:t>double</w:t>
       </w:r>
@@ -1745,32 +3950,49 @@
           <w:color w:val="000000"/>
           <w:sz w:val="19"/>
           <w:szCs w:val="19"/>
-          <w:lang w:val="es-MX"/>
-        </w:rPr>
-        <w:t xml:space="preserve"> CalcularArea()</w:t>
-      </w:r>
-    </w:p>
-    <w:p>
-      <w:pPr>
-        <w:autoSpaceDE w:val="0"/>
-        <w:autoSpaceDN w:val="0"/>
-        <w:adjustRightInd w:val="0"/>
-        <w:spacing w:after="0" w:line="240" w:lineRule="auto"/>
-        <w:rPr>
-          <w:rFonts w:ascii="Cascadia Mono" w:hAnsi="Cascadia Mono" w:cs="Cascadia Mono"/>
-          <w:color w:val="000000"/>
-          <w:sz w:val="19"/>
-          <w:szCs w:val="19"/>
-          <w:lang w:val="es-MX"/>
-        </w:rPr>
-      </w:pPr>
-      <w:r>
-        <w:rPr>
-          <w:rFonts w:ascii="Cascadia Mono" w:hAnsi="Cascadia Mono" w:cs="Cascadia Mono"/>
-          <w:color w:val="000000"/>
-          <w:sz w:val="19"/>
-          <w:szCs w:val="19"/>
-          <w:lang w:val="es-MX"/>
+        </w:rPr>
+        <w:t xml:space="preserve"> </w:t>
+      </w:r>
+      <w:proofErr w:type="spellStart"/>
+      <w:r>
+        <w:rPr>
+          <w:rFonts w:ascii="Cascadia Mono" w:hAnsi="Cascadia Mono" w:cs="Cascadia Mono"/>
+          <w:color w:val="000000"/>
+          <w:sz w:val="19"/>
+          <w:szCs w:val="19"/>
+        </w:rPr>
+        <w:t>CalcularArea</w:t>
+      </w:r>
+      <w:proofErr w:type="spellEnd"/>
+      <w:r>
+        <w:rPr>
+          <w:rFonts w:ascii="Cascadia Mono" w:hAnsi="Cascadia Mono" w:cs="Cascadia Mono"/>
+          <w:color w:val="000000"/>
+          <w:sz w:val="19"/>
+          <w:szCs w:val="19"/>
+        </w:rPr>
+        <w:t>()</w:t>
+      </w:r>
+    </w:p>
+    <w:p>
+      <w:pPr>
+        <w:autoSpaceDE w:val="0"/>
+        <w:autoSpaceDN w:val="0"/>
+        <w:adjustRightInd w:val="0"/>
+        <w:spacing w:after="0" w:line="240" w:lineRule="auto"/>
+        <w:rPr>
+          <w:rFonts w:ascii="Cascadia Mono" w:hAnsi="Cascadia Mono" w:cs="Cascadia Mono"/>
+          <w:color w:val="000000"/>
+          <w:sz w:val="19"/>
+          <w:szCs w:val="19"/>
+        </w:rPr>
+      </w:pPr>
+      <w:r>
+        <w:rPr>
+          <w:rFonts w:ascii="Cascadia Mono" w:hAnsi="Cascadia Mono" w:cs="Cascadia Mono"/>
+          <w:color w:val="000000"/>
+          <w:sz w:val="19"/>
+          <w:szCs w:val="19"/>
         </w:rPr>
         <w:t xml:space="preserve">    {</w:t>
       </w:r>
@@ -1786,16 +4008,14 @@
           <w:color w:val="000000"/>
           <w:sz w:val="19"/>
           <w:szCs w:val="19"/>
-          <w:lang w:val="es-MX"/>
-        </w:rPr>
-      </w:pPr>
-      <w:r>
-        <w:rPr>
-          <w:rFonts w:ascii="Cascadia Mono" w:hAnsi="Cascadia Mono" w:cs="Cascadia Mono"/>
-          <w:color w:val="000000"/>
-          <w:sz w:val="19"/>
-          <w:szCs w:val="19"/>
-          <w:lang w:val="es-MX"/>
+        </w:rPr>
+      </w:pPr>
+      <w:r>
+        <w:rPr>
+          <w:rFonts w:ascii="Cascadia Mono" w:hAnsi="Cascadia Mono" w:cs="Cascadia Mono"/>
+          <w:color w:val="000000"/>
+          <w:sz w:val="19"/>
+          <w:szCs w:val="19"/>
         </w:rPr>
         <w:t xml:space="preserve">        </w:t>
       </w:r>
@@ -1805,7 +4025,6 @@
           <w:color w:val="0000FF"/>
           <w:sz w:val="19"/>
           <w:szCs w:val="19"/>
-          <w:lang w:val="es-MX"/>
         </w:rPr>
         <w:t>return</w:t>
       </w:r>
@@ -1815,42 +4034,53 @@
           <w:color w:val="000000"/>
           <w:sz w:val="19"/>
           <w:szCs w:val="19"/>
-          <w:lang w:val="es-MX"/>
-        </w:rPr>
-        <w:t xml:space="preserve"> Math.PI * Radio * Radio;</w:t>
-      </w:r>
-    </w:p>
-    <w:p>
-      <w:pPr>
-        <w:autoSpaceDE w:val="0"/>
-        <w:autoSpaceDN w:val="0"/>
-        <w:adjustRightInd w:val="0"/>
-        <w:spacing w:after="0" w:line="240" w:lineRule="auto"/>
-        <w:rPr>
-          <w:rFonts w:ascii="Cascadia Mono" w:hAnsi="Cascadia Mono" w:cs="Cascadia Mono"/>
-          <w:color w:val="000000"/>
-          <w:sz w:val="19"/>
-          <w:szCs w:val="19"/>
-          <w:lang w:val="es-MX"/>
-        </w:rPr>
-      </w:pPr>
-      <w:r>
-        <w:rPr>
-          <w:rFonts w:ascii="Cascadia Mono" w:hAnsi="Cascadia Mono" w:cs="Cascadia Mono"/>
-          <w:color w:val="000000"/>
-          <w:sz w:val="19"/>
-          <w:szCs w:val="19"/>
-          <w:lang w:val="es-MX"/>
-        </w:rPr>
-        <w:t xml:space="preserve">    }</w:t>
-      </w:r>
-    </w:p>
-    <w:p>
-      <w:pPr>
-        <w:rPr>
-          <w:lang w:val="es-MX"/>
-        </w:rPr>
-      </w:pPr>
+        </w:rPr>
+        <w:t xml:space="preserve"> </w:t>
+      </w:r>
+      <w:proofErr w:type="spellStart"/>
+      <w:r>
+        <w:rPr>
+          <w:rFonts w:ascii="Cascadia Mono" w:hAnsi="Cascadia Mono" w:cs="Cascadia Mono"/>
+          <w:color w:val="000000"/>
+          <w:sz w:val="19"/>
+          <w:szCs w:val="19"/>
+        </w:rPr>
+        <w:t>Math.PI</w:t>
+      </w:r>
+      <w:proofErr w:type="spellEnd"/>
+      <w:r>
+        <w:rPr>
+          <w:rFonts w:ascii="Cascadia Mono" w:hAnsi="Cascadia Mono" w:cs="Cascadia Mono"/>
+          <w:color w:val="000000"/>
+          <w:sz w:val="19"/>
+          <w:szCs w:val="19"/>
+        </w:rPr>
+        <w:t xml:space="preserve"> * Radio * Radio;</w:t>
+      </w:r>
+    </w:p>
+    <w:p>
+      <w:pPr>
+        <w:autoSpaceDE w:val="0"/>
+        <w:autoSpaceDN w:val="0"/>
+        <w:adjustRightInd w:val="0"/>
+        <w:spacing w:after="0" w:line="240" w:lineRule="auto"/>
+        <w:rPr>
+          <w:rFonts w:ascii="Cascadia Mono" w:hAnsi="Cascadia Mono" w:cs="Cascadia Mono"/>
+          <w:color w:val="000000"/>
+          <w:sz w:val="19"/>
+          <w:szCs w:val="19"/>
+          <w:lang w:val="es-MX"/>
+        </w:rPr>
+      </w:pPr>
+      <w:r>
+        <w:rPr>
+          <w:rFonts w:ascii="Cascadia Mono" w:hAnsi="Cascadia Mono" w:cs="Cascadia Mono"/>
+          <w:color w:val="000000"/>
+          <w:sz w:val="19"/>
+          <w:szCs w:val="19"/>
+        </w:rPr>
+        <w:t xml:space="preserve">    </w:t>
+      </w:r>
       <w:r>
         <w:rPr>
           <w:rFonts w:ascii="Cascadia Mono" w:hAnsi="Cascadia Mono" w:cs="Cascadia Mono"/>
@@ -1865,6 +4095,23 @@
     <w:p>
       <w:pPr>
         <w:rPr>
+          <w:lang w:val="es-MX"/>
+        </w:rPr>
+      </w:pPr>
+      <w:r>
+        <w:rPr>
+          <w:rFonts w:ascii="Cascadia Mono" w:hAnsi="Cascadia Mono" w:cs="Cascadia Mono"/>
+          <w:color w:val="000000"/>
+          <w:sz w:val="19"/>
+          <w:szCs w:val="19"/>
+          <w:lang w:val="es-MX"/>
+        </w:rPr>
+        <w:t>}</w:t>
+      </w:r>
+    </w:p>
+    <w:p>
+      <w:pPr>
+        <w:rPr>
           <w:lang w:val="es-ES"/>
         </w:rPr>
       </w:pPr>
@@ -1880,17 +4127,33 @@
         </w:rPr>
         <w:t xml:space="preserve">o es necesario poner </w:t>
       </w:r>
+      <w:proofErr w:type="spellStart"/>
       <w:r>
         <w:rPr>
           <w:lang w:val="es-ES"/>
         </w:rPr>
         <w:t>override</w:t>
       </w:r>
+      <w:proofErr w:type="spellEnd"/>
       <w:r>
         <w:rPr>
           <w:lang w:val="es-ES"/>
         </w:rPr>
-        <w:t xml:space="preserve"> a la hora de implementar o sobreescribir el método</w:t>
+        <w:t xml:space="preserve"> a la hora de implementar o </w:t>
+      </w:r>
+      <w:proofErr w:type="spellStart"/>
+      <w:r>
+        <w:rPr>
+          <w:lang w:val="es-ES"/>
+        </w:rPr>
+        <w:t>sobreescribir</w:t>
+      </w:r>
+      <w:proofErr w:type="spellEnd"/>
+      <w:r>
+        <w:rPr>
+          <w:lang w:val="es-ES"/>
+        </w:rPr>
+        <w:t xml:space="preserve"> el método</w:t>
       </w:r>
       <w:r>
         <w:rPr>
@@ -1991,6 +4254,7 @@
         <w:rPr>
           <w:lang w:val="es-ES"/>
         </w:rPr>
+        <w:lastRenderedPageBreak/>
         <w:t xml:space="preserve">La palabra </w:t>
       </w:r>
       <w:r>
@@ -1999,6 +4263,7 @@
         </w:rPr>
         <w:t xml:space="preserve">reservada </w:t>
       </w:r>
+      <w:proofErr w:type="spellStart"/>
       <w:r>
         <w:rPr>
           <w:rFonts w:ascii="Cascadia Mono" w:hAnsi="Cascadia Mono" w:cs="Cascadia Mono"/>
@@ -2008,6 +4273,7 @@
         </w:rPr>
         <w:t>abstract</w:t>
       </w:r>
+      <w:proofErr w:type="spellEnd"/>
       <w:r>
         <w:rPr>
           <w:lang w:val="es-ES"/>
@@ -2040,7 +4306,6 @@
           <w:bCs/>
           <w:lang w:val="es-ES"/>
         </w:rPr>
-        <w:lastRenderedPageBreak/>
         <w:t>Clase abstracta:</w:t>
       </w:r>
       <w:r>
@@ -2102,7 +4367,6 @@
           <w:color w:val="000000"/>
           <w:sz w:val="19"/>
           <w:szCs w:val="19"/>
-          <w:lang w:val="es-MX"/>
         </w:rPr>
       </w:pPr>
       <w:r>
@@ -2111,7 +4375,6 @@
           <w:color w:val="0000FF"/>
           <w:sz w:val="19"/>
           <w:szCs w:val="19"/>
-          <w:lang w:val="es-MX"/>
         </w:rPr>
         <w:t>abstract</w:t>
       </w:r>
@@ -2121,7 +4384,6 @@
           <w:color w:val="000000"/>
           <w:sz w:val="19"/>
           <w:szCs w:val="19"/>
-          <w:lang w:val="es-MX"/>
         </w:rPr>
         <w:t xml:space="preserve"> </w:t>
       </w:r>
@@ -2131,7 +4393,6 @@
           <w:color w:val="0000FF"/>
           <w:sz w:val="19"/>
           <w:szCs w:val="19"/>
-          <w:lang w:val="es-MX"/>
         </w:rPr>
         <w:t>class</w:t>
       </w:r>
@@ -2141,7 +4402,6 @@
           <w:color w:val="000000"/>
           <w:sz w:val="19"/>
           <w:szCs w:val="19"/>
-          <w:lang w:val="es-MX"/>
         </w:rPr>
         <w:t xml:space="preserve"> </w:t>
       </w:r>
@@ -2151,7 +4411,6 @@
           <w:color w:val="2B91AF"/>
           <w:sz w:val="19"/>
           <w:szCs w:val="19"/>
-          <w:lang w:val="es-MX"/>
         </w:rPr>
         <w:t>Animal</w:t>
       </w:r>
@@ -2167,16 +4426,14 @@
           <w:color w:val="000000"/>
           <w:sz w:val="19"/>
           <w:szCs w:val="19"/>
-          <w:lang w:val="es-MX"/>
-        </w:rPr>
-      </w:pPr>
-      <w:r>
-        <w:rPr>
-          <w:rFonts w:ascii="Cascadia Mono" w:hAnsi="Cascadia Mono" w:cs="Cascadia Mono"/>
-          <w:color w:val="000000"/>
-          <w:sz w:val="19"/>
-          <w:szCs w:val="19"/>
-          <w:lang w:val="es-MX"/>
+        </w:rPr>
+      </w:pPr>
+      <w:r>
+        <w:rPr>
+          <w:rFonts w:ascii="Cascadia Mono" w:hAnsi="Cascadia Mono" w:cs="Cascadia Mono"/>
+          <w:color w:val="000000"/>
+          <w:sz w:val="19"/>
+          <w:szCs w:val="19"/>
         </w:rPr>
         <w:t>{</w:t>
       </w:r>
@@ -2192,16 +4449,14 @@
           <w:color w:val="000000"/>
           <w:sz w:val="19"/>
           <w:szCs w:val="19"/>
-          <w:lang w:val="es-MX"/>
-        </w:rPr>
-      </w:pPr>
-      <w:r>
-        <w:rPr>
-          <w:rFonts w:ascii="Cascadia Mono" w:hAnsi="Cascadia Mono" w:cs="Cascadia Mono"/>
-          <w:color w:val="000000"/>
-          <w:sz w:val="19"/>
-          <w:szCs w:val="19"/>
-          <w:lang w:val="es-MX"/>
+        </w:rPr>
+      </w:pPr>
+      <w:r>
+        <w:rPr>
+          <w:rFonts w:ascii="Cascadia Mono" w:hAnsi="Cascadia Mono" w:cs="Cascadia Mono"/>
+          <w:color w:val="000000"/>
+          <w:sz w:val="19"/>
+          <w:szCs w:val="19"/>
         </w:rPr>
         <w:t xml:space="preserve">    </w:t>
       </w:r>
@@ -2211,7 +4466,6 @@
           <w:color w:val="0000FF"/>
           <w:sz w:val="19"/>
           <w:szCs w:val="19"/>
-          <w:lang w:val="es-MX"/>
         </w:rPr>
         <w:t>public</w:t>
       </w:r>
@@ -2221,7 +4475,6 @@
           <w:color w:val="000000"/>
           <w:sz w:val="19"/>
           <w:szCs w:val="19"/>
-          <w:lang w:val="es-MX"/>
         </w:rPr>
         <w:t xml:space="preserve"> </w:t>
       </w:r>
@@ -2231,7 +4484,6 @@
           <w:color w:val="0000FF"/>
           <w:sz w:val="19"/>
           <w:szCs w:val="19"/>
-          <w:lang w:val="es-MX"/>
         </w:rPr>
         <w:t>abstract</w:t>
       </w:r>
@@ -2241,7 +4493,6 @@
           <w:color w:val="000000"/>
           <w:sz w:val="19"/>
           <w:szCs w:val="19"/>
-          <w:lang w:val="es-MX"/>
         </w:rPr>
         <w:t xml:space="preserve"> </w:t>
       </w:r>
@@ -2251,7 +4502,6 @@
           <w:color w:val="0000FF"/>
           <w:sz w:val="19"/>
           <w:szCs w:val="19"/>
-          <w:lang w:val="es-MX"/>
         </w:rPr>
         <w:t>void</w:t>
       </w:r>
@@ -2261,32 +4511,49 @@
           <w:color w:val="000000"/>
           <w:sz w:val="19"/>
           <w:szCs w:val="19"/>
-          <w:lang w:val="es-MX"/>
-        </w:rPr>
-        <w:t xml:space="preserve"> sonidoAnimal();</w:t>
-      </w:r>
-    </w:p>
-    <w:p>
-      <w:pPr>
-        <w:autoSpaceDE w:val="0"/>
-        <w:autoSpaceDN w:val="0"/>
-        <w:adjustRightInd w:val="0"/>
-        <w:spacing w:after="0" w:line="240" w:lineRule="auto"/>
-        <w:rPr>
-          <w:rFonts w:ascii="Cascadia Mono" w:hAnsi="Cascadia Mono" w:cs="Cascadia Mono"/>
-          <w:color w:val="000000"/>
-          <w:sz w:val="19"/>
-          <w:szCs w:val="19"/>
-          <w:lang w:val="es-MX"/>
-        </w:rPr>
-      </w:pPr>
-      <w:r>
-        <w:rPr>
-          <w:rFonts w:ascii="Cascadia Mono" w:hAnsi="Cascadia Mono" w:cs="Cascadia Mono"/>
-          <w:color w:val="000000"/>
-          <w:sz w:val="19"/>
-          <w:szCs w:val="19"/>
-          <w:lang w:val="es-MX"/>
+        </w:rPr>
+        <w:t xml:space="preserve"> </w:t>
+      </w:r>
+      <w:proofErr w:type="spellStart"/>
+      <w:r>
+        <w:rPr>
+          <w:rFonts w:ascii="Cascadia Mono" w:hAnsi="Cascadia Mono" w:cs="Cascadia Mono"/>
+          <w:color w:val="000000"/>
+          <w:sz w:val="19"/>
+          <w:szCs w:val="19"/>
+        </w:rPr>
+        <w:t>sonidoAnimal</w:t>
+      </w:r>
+      <w:proofErr w:type="spellEnd"/>
+      <w:r>
+        <w:rPr>
+          <w:rFonts w:ascii="Cascadia Mono" w:hAnsi="Cascadia Mono" w:cs="Cascadia Mono"/>
+          <w:color w:val="000000"/>
+          <w:sz w:val="19"/>
+          <w:szCs w:val="19"/>
+        </w:rPr>
+        <w:t>();</w:t>
+      </w:r>
+    </w:p>
+    <w:p>
+      <w:pPr>
+        <w:autoSpaceDE w:val="0"/>
+        <w:autoSpaceDN w:val="0"/>
+        <w:adjustRightInd w:val="0"/>
+        <w:spacing w:after="0" w:line="240" w:lineRule="auto"/>
+        <w:rPr>
+          <w:rFonts w:ascii="Cascadia Mono" w:hAnsi="Cascadia Mono" w:cs="Cascadia Mono"/>
+          <w:color w:val="000000"/>
+          <w:sz w:val="19"/>
+          <w:szCs w:val="19"/>
+        </w:rPr>
+      </w:pPr>
+      <w:r>
+        <w:rPr>
+          <w:rFonts w:ascii="Cascadia Mono" w:hAnsi="Cascadia Mono" w:cs="Cascadia Mono"/>
+          <w:color w:val="000000"/>
+          <w:sz w:val="19"/>
+          <w:szCs w:val="19"/>
         </w:rPr>
         <w:t xml:space="preserve">    </w:t>
       </w:r>
@@ -2296,7 +4563,6 @@
           <w:color w:val="0000FF"/>
           <w:sz w:val="19"/>
           <w:szCs w:val="19"/>
-          <w:lang w:val="es-MX"/>
         </w:rPr>
         <w:t>public</w:t>
       </w:r>
@@ -2306,7 +4572,6 @@
           <w:color w:val="000000"/>
           <w:sz w:val="19"/>
           <w:szCs w:val="19"/>
-          <w:lang w:val="es-MX"/>
         </w:rPr>
         <w:t xml:space="preserve"> </w:t>
       </w:r>
@@ -2316,7 +4581,6 @@
           <w:color w:val="0000FF"/>
           <w:sz w:val="19"/>
           <w:szCs w:val="19"/>
-          <w:lang w:val="es-MX"/>
         </w:rPr>
         <w:t>void</w:t>
       </w:r>
@@ -2326,32 +4590,49 @@
           <w:color w:val="000000"/>
           <w:sz w:val="19"/>
           <w:szCs w:val="19"/>
-          <w:lang w:val="es-MX"/>
-        </w:rPr>
-        <w:t xml:space="preserve"> dormir()</w:t>
-      </w:r>
-    </w:p>
-    <w:p>
-      <w:pPr>
-        <w:autoSpaceDE w:val="0"/>
-        <w:autoSpaceDN w:val="0"/>
-        <w:adjustRightInd w:val="0"/>
-        <w:spacing w:after="0" w:line="240" w:lineRule="auto"/>
-        <w:rPr>
-          <w:rFonts w:ascii="Cascadia Mono" w:hAnsi="Cascadia Mono" w:cs="Cascadia Mono"/>
-          <w:color w:val="000000"/>
-          <w:sz w:val="19"/>
-          <w:szCs w:val="19"/>
-          <w:lang w:val="es-MX"/>
-        </w:rPr>
-      </w:pPr>
-      <w:r>
-        <w:rPr>
-          <w:rFonts w:ascii="Cascadia Mono" w:hAnsi="Cascadia Mono" w:cs="Cascadia Mono"/>
-          <w:color w:val="000000"/>
-          <w:sz w:val="19"/>
-          <w:szCs w:val="19"/>
-          <w:lang w:val="es-MX"/>
+        </w:rPr>
+        <w:t xml:space="preserve"> </w:t>
+      </w:r>
+      <w:proofErr w:type="spellStart"/>
+      <w:r>
+        <w:rPr>
+          <w:rFonts w:ascii="Cascadia Mono" w:hAnsi="Cascadia Mono" w:cs="Cascadia Mono"/>
+          <w:color w:val="000000"/>
+          <w:sz w:val="19"/>
+          <w:szCs w:val="19"/>
+        </w:rPr>
+        <w:t>dormir</w:t>
+      </w:r>
+      <w:proofErr w:type="spellEnd"/>
+      <w:r>
+        <w:rPr>
+          <w:rFonts w:ascii="Cascadia Mono" w:hAnsi="Cascadia Mono" w:cs="Cascadia Mono"/>
+          <w:color w:val="000000"/>
+          <w:sz w:val="19"/>
+          <w:szCs w:val="19"/>
+        </w:rPr>
+        <w:t>()</w:t>
+      </w:r>
+    </w:p>
+    <w:p>
+      <w:pPr>
+        <w:autoSpaceDE w:val="0"/>
+        <w:autoSpaceDN w:val="0"/>
+        <w:adjustRightInd w:val="0"/>
+        <w:spacing w:after="0" w:line="240" w:lineRule="auto"/>
+        <w:rPr>
+          <w:rFonts w:ascii="Cascadia Mono" w:hAnsi="Cascadia Mono" w:cs="Cascadia Mono"/>
+          <w:color w:val="000000"/>
+          <w:sz w:val="19"/>
+          <w:szCs w:val="19"/>
+        </w:rPr>
+      </w:pPr>
+      <w:r>
+        <w:rPr>
+          <w:rFonts w:ascii="Cascadia Mono" w:hAnsi="Cascadia Mono" w:cs="Cascadia Mono"/>
+          <w:color w:val="000000"/>
+          <w:sz w:val="19"/>
+          <w:szCs w:val="19"/>
         </w:rPr>
         <w:t xml:space="preserve">    {</w:t>
       </w:r>
@@ -2367,18 +4648,36 @@
           <w:color w:val="000000"/>
           <w:sz w:val="19"/>
           <w:szCs w:val="19"/>
-          <w:lang w:val="es-MX"/>
-        </w:rPr>
-      </w:pPr>
-      <w:r>
-        <w:rPr>
-          <w:rFonts w:ascii="Cascadia Mono" w:hAnsi="Cascadia Mono" w:cs="Cascadia Mono"/>
-          <w:color w:val="000000"/>
-          <w:sz w:val="19"/>
-          <w:szCs w:val="19"/>
-          <w:lang w:val="es-MX"/>
-        </w:rPr>
-        <w:t xml:space="preserve">        Console.WriteLine(</w:t>
+        </w:rPr>
+      </w:pPr>
+      <w:r>
+        <w:rPr>
+          <w:rFonts w:ascii="Cascadia Mono" w:hAnsi="Cascadia Mono" w:cs="Cascadia Mono"/>
+          <w:color w:val="000000"/>
+          <w:sz w:val="19"/>
+          <w:szCs w:val="19"/>
+        </w:rPr>
+        <w:t xml:space="preserve">        </w:t>
+      </w:r>
+      <w:proofErr w:type="spellStart"/>
+      <w:r>
+        <w:rPr>
+          <w:rFonts w:ascii="Cascadia Mono" w:hAnsi="Cascadia Mono" w:cs="Cascadia Mono"/>
+          <w:color w:val="000000"/>
+          <w:sz w:val="19"/>
+          <w:szCs w:val="19"/>
+        </w:rPr>
+        <w:t>Console.WriteLine</w:t>
+      </w:r>
+      <w:proofErr w:type="spellEnd"/>
+      <w:r>
+        <w:rPr>
+          <w:rFonts w:ascii="Cascadia Mono" w:hAnsi="Cascadia Mono" w:cs="Cascadia Mono"/>
+          <w:color w:val="000000"/>
+          <w:sz w:val="19"/>
+          <w:szCs w:val="19"/>
+        </w:rPr>
+        <w:t>(</w:t>
       </w:r>
       <w:r>
         <w:rPr>
@@ -2386,17 +4685,35 @@
           <w:color w:val="A31515"/>
           <w:sz w:val="19"/>
           <w:szCs w:val="19"/>
-          <w:lang w:val="es-MX"/>
-        </w:rPr>
-        <w:t>"Zzz"</w:t>
-      </w:r>
-      <w:r>
-        <w:rPr>
-          <w:rFonts w:ascii="Cascadia Mono" w:hAnsi="Cascadia Mono" w:cs="Cascadia Mono"/>
-          <w:color w:val="000000"/>
-          <w:sz w:val="19"/>
-          <w:szCs w:val="19"/>
-          <w:lang w:val="es-MX"/>
+        </w:rPr>
+        <w:t>"</w:t>
+      </w:r>
+      <w:proofErr w:type="spellStart"/>
+      <w:r>
+        <w:rPr>
+          <w:rFonts w:ascii="Cascadia Mono" w:hAnsi="Cascadia Mono" w:cs="Cascadia Mono"/>
+          <w:color w:val="A31515"/>
+          <w:sz w:val="19"/>
+          <w:szCs w:val="19"/>
+        </w:rPr>
+        <w:t>Zzz</w:t>
+      </w:r>
+      <w:proofErr w:type="spellEnd"/>
+      <w:r>
+        <w:rPr>
+          <w:rFonts w:ascii="Cascadia Mono" w:hAnsi="Cascadia Mono" w:cs="Cascadia Mono"/>
+          <w:color w:val="A31515"/>
+          <w:sz w:val="19"/>
+          <w:szCs w:val="19"/>
+        </w:rPr>
+        <w:t>"</w:t>
+      </w:r>
+      <w:r>
+        <w:rPr>
+          <w:rFonts w:ascii="Cascadia Mono" w:hAnsi="Cascadia Mono" w:cs="Cascadia Mono"/>
+          <w:color w:val="000000"/>
+          <w:sz w:val="19"/>
+          <w:szCs w:val="19"/>
         </w:rPr>
         <w:t>);</w:t>
       </w:r>
@@ -2421,21 +4738,9 @@
           <w:color w:val="000000"/>
           <w:sz w:val="19"/>
           <w:szCs w:val="19"/>
-          <w:lang w:val="es-MX"/>
-        </w:rPr>
-        <w:t xml:space="preserve">    }</w:t>
-      </w:r>
-    </w:p>
-    <w:p>
-      <w:pPr>
-        <w:rPr>
-          <w:rFonts w:ascii="Cascadia Mono" w:hAnsi="Cascadia Mono" w:cs="Cascadia Mono"/>
-          <w:color w:val="000000"/>
-          <w:sz w:val="19"/>
-          <w:szCs w:val="19"/>
-          <w:lang w:val="es-MX"/>
-        </w:rPr>
-      </w:pPr>
+        </w:rPr>
+        <w:t xml:space="preserve">    </w:t>
+      </w:r>
       <w:r>
         <w:rPr>
           <w:rFonts w:ascii="Cascadia Mono" w:hAnsi="Cascadia Mono" w:cs="Cascadia Mono"/>
@@ -2449,49 +4754,24 @@
     </w:p>
     <w:p>
       <w:pPr>
-        <w:pStyle w:val="Ttulo2"/>
-        <w:rPr>
-          <w:lang w:val="es-MX"/>
-        </w:rPr>
-      </w:pPr>
-      <w:r>
-        <w:rPr>
-          <w:lang w:val="es-MX"/>
-        </w:rPr>
-        <w:t>Clase virtual</w:t>
-      </w:r>
-    </w:p>
-    <w:p>
-      <w:pPr>
-        <w:rPr>
-          <w:lang w:val="es-MX"/>
-        </w:rPr>
-      </w:pPr>
-      <w:r>
-        <w:rPr>
-          <w:lang w:val="es-MX"/>
-        </w:rPr>
-        <w:t>La palabra</w:t>
-      </w:r>
-      <w:r>
-        <w:rPr>
-          <w:lang w:val="es-MX"/>
-        </w:rPr>
-        <w:t xml:space="preserve"> reservada</w:t>
-      </w:r>
-      <w:r>
-        <w:rPr>
-          <w:lang w:val="es-MX"/>
-        </w:rPr>
-        <w:t xml:space="preserve"> virtual se usa para modificar una declaración de método, propiedad, indizador o evento y permitir que se invalide en una clase derivada. Por ejemplo, cualquier clase que herede este método puede reemplazarlo:</w:t>
-      </w:r>
-    </w:p>
-    <w:p>
-      <w:pPr>
-        <w:rPr>
-          <w:lang w:val="es-ES"/>
-        </w:rPr>
-      </w:pPr>
+        <w:rPr>
+          <w:rFonts w:ascii="Cascadia Mono" w:hAnsi="Cascadia Mono" w:cs="Cascadia Mono"/>
+          <w:color w:val="000000"/>
+          <w:sz w:val="19"/>
+          <w:szCs w:val="19"/>
+          <w:lang w:val="es-MX"/>
+        </w:rPr>
+      </w:pPr>
+      <w:r>
+        <w:rPr>
+          <w:rFonts w:ascii="Cascadia Mono" w:hAnsi="Cascadia Mono" w:cs="Cascadia Mono"/>
+          <w:color w:val="000000"/>
+          <w:sz w:val="19"/>
+          <w:szCs w:val="19"/>
+          <w:lang w:val="es-MX"/>
+        </w:rPr>
+        <w:t>}</w:t>
+      </w:r>
     </w:p>
     <w:p>
       <w:pPr>
@@ -2557,7 +4837,7 @@
 </file>
 
 <file path=word/numbering.xml><?xml version="1.0" encoding="utf-8"?>
-<w:numbering xmlns:wpc="http://schemas.microsoft.com/office/word/2010/wordprocessingCanvas" xmlns:cx="http://schemas.microsoft.com/office/drawing/2014/chartex" xmlns:cx1="http://schemas.microsoft.com/office/drawing/2015/9/8/chartex" xmlns:cx2="http://schemas.microsoft.com/office/drawing/2015/10/21/chartex" xmlns:cx3="http://schemas.microsoft.com/office/drawing/2016/5/9/chartex" xmlns:cx4="http://schemas.microsoft.com/office/drawing/2016/5/10/chartex" xmlns:cx5="http://schemas.microsoft.com/office/drawing/2016/5/11/chartex" xmlns:cx6="http://schemas.microsoft.com/office/drawing/2016/5/12/chartex" xmlns:cx7="http://schemas.microsoft.com/office/drawing/2016/5/13/chartex" xmlns:cx8="http://schemas.microsoft.com/office/drawing/2016/5/14/chartex" xmlns:mc="http://schemas.openxmlformats.org/markup-compatibility/2006" xmlns:aink="http://schemas.microsoft.com/office/drawing/2016/ink" xmlns:am3d="http://schemas.microsoft.com/office/drawing/2017/model3d" xmlns:o="urn:schemas-microsoft-com:office:office" xmlns:oel="http://schemas.microsoft.com/office/2019/extlst" xmlns:r="http://schemas.openxmlformats.org/officeDocument/2006/relationships" xmlns:m="http://schemas.openxmlformats.org/officeDocument/2006/math" xmlns:v="urn:schemas-microsoft-com:vml" xmlns:wp14="http://schemas.microsoft.com/office/word/2010/wordprocessingDrawing" xmlns:wp="http://schemas.openxmlformats.org/drawingml/2006/wordprocessingDrawing" xmlns:w10="urn:schemas-microsoft-com:office:word" xmlns:w="http://schemas.openxmlformats.org/wordprocessingml/2006/main" xmlns:w14="http://schemas.microsoft.com/office/word/2010/wordml" xmlns:w15="http://schemas.microsoft.com/office/word/2012/wordml" xmlns:w16cex="http://schemas.microsoft.com/office/word/2018/wordml/cex" xmlns:w16cid="http://schemas.microsoft.com/office/word/2016/wordml/cid" xmlns:w16="http://schemas.microsoft.com/office/word/2018/wordml" xmlns:w16sdtdh="http://schemas.microsoft.com/office/word/2020/wordml/sdtdatahash" xmlns:w16se="http://schemas.microsoft.com/office/word/2015/wordml/symex" xmlns:wpg="http://schemas.microsoft.com/office/word/2010/wordprocessingGroup" xmlns:wpi="http://schemas.microsoft.com/office/word/2010/wordprocessingInk" xmlns:wne="http://schemas.microsoft.com/office/word/2006/wordml" xmlns:wps="http://schemas.microsoft.com/office/word/2010/wordprocessingShape" mc:Ignorable="w14 w15 w16se w16cid w16 w16cex w16sdtdh wp14">
+<w:numbering xmlns:wpc="http://schemas.microsoft.com/office/word/2010/wordprocessingCanvas" xmlns:cx="http://schemas.microsoft.com/office/drawing/2014/chartex" xmlns:mc="http://schemas.openxmlformats.org/markup-compatibility/2006" xmlns:o="urn:schemas-microsoft-com:office:office" xmlns:r="http://schemas.openxmlformats.org/officeDocument/2006/relationships" xmlns:m="http://schemas.openxmlformats.org/officeDocument/2006/math" xmlns:v="urn:schemas-microsoft-com:vml" xmlns:wp14="http://schemas.microsoft.com/office/word/2010/wordprocessingDrawing" xmlns:wp="http://schemas.openxmlformats.org/drawingml/2006/wordprocessingDrawing" xmlns:w10="urn:schemas-microsoft-com:office:word" xmlns:w="http://schemas.openxmlformats.org/wordprocessingml/2006/main" xmlns:w14="http://schemas.microsoft.com/office/word/2010/wordml" xmlns:w15="http://schemas.microsoft.com/office/word/2012/wordml" xmlns:w16se="http://schemas.microsoft.com/office/word/2015/wordml/symex" xmlns:wpg="http://schemas.microsoft.com/office/word/2010/wordprocessingGroup" xmlns:wpi="http://schemas.microsoft.com/office/word/2010/wordprocessingInk" xmlns:wne="http://schemas.microsoft.com/office/word/2006/wordml" xmlns:wps="http://schemas.microsoft.com/office/word/2010/wordprocessingShape" mc:Ignorable="w14 w15 w16se wp14">
   <w:abstractNum w:abstractNumId="0" w15:restartNumberingAfterBreak="0">
     <w:nsid w:val="174B437E"/>
     <w:multiLevelType w:val="multilevel"/>
@@ -3945,44 +6225,44 @@
       </w:rPr>
     </w:lvl>
   </w:abstractNum>
-  <w:num w:numId="1" w16cid:durableId="656347484">
+  <w:num w:numId="1">
     <w:abstractNumId w:val="8"/>
   </w:num>
-  <w:num w:numId="2" w16cid:durableId="1186360514">
+  <w:num w:numId="2">
     <w:abstractNumId w:val="10"/>
   </w:num>
-  <w:num w:numId="3" w16cid:durableId="1728335428">
+  <w:num w:numId="3">
     <w:abstractNumId w:val="3"/>
   </w:num>
-  <w:num w:numId="4" w16cid:durableId="728266784">
+  <w:num w:numId="4">
     <w:abstractNumId w:val="9"/>
   </w:num>
-  <w:num w:numId="5" w16cid:durableId="331613769">
+  <w:num w:numId="5">
     <w:abstractNumId w:val="6"/>
   </w:num>
-  <w:num w:numId="6" w16cid:durableId="410928197">
+  <w:num w:numId="6">
     <w:abstractNumId w:val="0"/>
   </w:num>
-  <w:num w:numId="7" w16cid:durableId="1024483781">
+  <w:num w:numId="7">
     <w:abstractNumId w:val="5"/>
   </w:num>
-  <w:num w:numId="8" w16cid:durableId="2091271321">
+  <w:num w:numId="8">
     <w:abstractNumId w:val="1"/>
   </w:num>
-  <w:num w:numId="9" w16cid:durableId="1824276610">
+  <w:num w:numId="9">
     <w:abstractNumId w:val="4"/>
   </w:num>
-  <w:num w:numId="10" w16cid:durableId="1495024392">
+  <w:num w:numId="10">
     <w:abstractNumId w:val="7"/>
   </w:num>
-  <w:num w:numId="11" w16cid:durableId="1069305164">
+  <w:num w:numId="11">
     <w:abstractNumId w:val="2"/>
   </w:num>
 </w:numbering>
 </file>
 
 <file path=word/styles.xml><?xml version="1.0" encoding="utf-8"?>
-<w:styles xmlns:mc="http://schemas.openxmlformats.org/markup-compatibility/2006" xmlns:r="http://schemas.openxmlformats.org/officeDocument/2006/relationships" xmlns:w="http://schemas.openxmlformats.org/wordprocessingml/2006/main" xmlns:w14="http://schemas.microsoft.com/office/word/2010/wordml" xmlns:w15="http://schemas.microsoft.com/office/word/2012/wordml" xmlns:w16cex="http://schemas.microsoft.com/office/word/2018/wordml/cex" xmlns:w16cid="http://schemas.microsoft.com/office/word/2016/wordml/cid" xmlns:w16="http://schemas.microsoft.com/office/word/2018/wordml" xmlns:w16sdtdh="http://schemas.microsoft.com/office/word/2020/wordml/sdtdatahash" xmlns:w16se="http://schemas.microsoft.com/office/word/2015/wordml/symex" mc:Ignorable="w14 w15 w16se w16cid w16 w16cex w16sdtdh">
+<w:styles xmlns:mc="http://schemas.openxmlformats.org/markup-compatibility/2006" xmlns:r="http://schemas.openxmlformats.org/officeDocument/2006/relationships" xmlns:w="http://schemas.openxmlformats.org/wordprocessingml/2006/main" xmlns:w14="http://schemas.microsoft.com/office/word/2010/wordml" xmlns:w15="http://schemas.microsoft.com/office/word/2012/wordml" xmlns:w16se="http://schemas.microsoft.com/office/word/2015/wordml/symex" mc:Ignorable="w14 w15 w16se">
   <w:docDefaults>
     <w:rPrDefault>
       <w:rPr>
@@ -3998,7 +6278,7 @@
       </w:pPr>
     </w:pPrDefault>
   </w:docDefaults>
-  <w:latentStyles w:defLockedState="0" w:defUIPriority="99" w:defSemiHidden="0" w:defUnhideWhenUsed="0" w:defQFormat="0" w:count="376">
+  <w:latentStyles w:defLockedState="0" w:defUIPriority="99" w:defSemiHidden="0" w:defUnhideWhenUsed="0" w:defQFormat="0" w:count="371">
     <w:lsdException w:name="Normal" w:uiPriority="0" w:qFormat="1"/>
     <w:lsdException w:name="heading 1" w:uiPriority="9" w:qFormat="1"/>
     <w:lsdException w:name="heading 2" w:semiHidden="1" w:uiPriority="9" w:unhideWhenUsed="1" w:qFormat="1"/>
@@ -4370,11 +6650,6 @@
     <w:lsdException w:name="List Table 5 Dark Accent 6" w:uiPriority="50"/>
     <w:lsdException w:name="List Table 6 Colorful Accent 6" w:uiPriority="51"/>
     <w:lsdException w:name="List Table 7 Colorful Accent 6" w:uiPriority="52"/>
-    <w:lsdException w:name="Mention" w:semiHidden="1" w:unhideWhenUsed="1"/>
-    <w:lsdException w:name="Smart Hyperlink" w:semiHidden="1" w:unhideWhenUsed="1"/>
-    <w:lsdException w:name="Hashtag" w:semiHidden="1" w:unhideWhenUsed="1"/>
-    <w:lsdException w:name="Unresolved Mention" w:semiHidden="1" w:unhideWhenUsed="1"/>
-    <w:lsdException w:name="Smart Link" w:semiHidden="1" w:unhideWhenUsed="1"/>
   </w:latentStyles>
   <w:style w:type="paragraph" w:default="1" w:styleId="Normal">
     <w:name w:val="Normal"/>
@@ -4570,7 +6845,7 @@
       <w:bCs/>
     </w:rPr>
   </w:style>
-  <w:style w:type="character" w:styleId="Mencinsinresolver">
+  <w:style w:type="character" w:customStyle="1" w:styleId="UnresolvedMention">
     <w:name w:val="Unresolved Mention"/>
     <w:basedOn w:val="Fuentedeprrafopredeter"/>
     <w:uiPriority w:val="99"/>

</xml_diff>